<commit_message>
Testing and git-github sections
</commit_message>
<xml_diff>
--- a/Answers.docx
+++ b/Answers.docx
@@ -41,17 +41,7 @@
           <w:szCs w:val="24"/>
           <w:shd w:val="clear" w:color="auto" w:fill="FFFFFF"/>
         </w:rPr>
-        <w:t>B</w:t>
-      </w:r>
-      <w:r>
-        <w:rPr>
-          <w:rFonts w:ascii="Tahoma" w:hAnsi="Tahoma" w:cs="Tahoma"/>
-          <w:color w:val="202124"/>
-          <w:sz w:val="24"/>
-          <w:szCs w:val="24"/>
-          <w:shd w:val="clear" w:color="auto" w:fill="FFFFFF"/>
-        </w:rPr>
-        <w:t>y making your website accessible, you are </w:t>
+        <w:t>By making your website accessible, you are </w:t>
       </w:r>
       <w:r>
         <w:rPr>
@@ -331,19 +321,722 @@
           <w:szCs w:val="24"/>
           <w:shd w:val="clear" w:color="auto" w:fill="FFFFFF"/>
         </w:rPr>
+        <w:t>. That d</w:t>
+      </w:r>
+      <w:r>
+        <w:rPr>
+          <w:rFonts w:ascii="Tahoma" w:hAnsi="Tahoma" w:cs="Tahoma"/>
+          <w:color w:val="4D5156"/>
+          <w:sz w:val="24"/>
+          <w:szCs w:val="24"/>
+          <w:shd w:val="clear" w:color="auto" w:fill="FFFFFF"/>
+        </w:rPr>
+        <w:t>escribes its meaning to both the browser and the developer.</w:t>
+      </w:r>
+    </w:p>
+    <w:p>
+      <w:pPr>
+        <w:rPr>
+          <w:rFonts w:ascii="Tahoma" w:hAnsi="Tahoma" w:cs="Tahoma"/>
+          <w:color w:val="4D5156"/>
+          <w:sz w:val="28"/>
+          <w:szCs w:val="28"/>
+          <w:shd w:val="clear" w:color="auto" w:fill="FFFFFF"/>
+        </w:rPr>
+      </w:pPr>
+    </w:p>
+    <w:p>
+      <w:pPr>
+        <w:rPr>
+          <w:rFonts w:ascii="Tahoma" w:hAnsi="Tahoma" w:cs="Tahoma"/>
+          <w:b/>
+          <w:bCs/>
+          <w:color w:val="4D5156"/>
+          <w:sz w:val="28"/>
+          <w:szCs w:val="28"/>
+          <w:shd w:val="clear" w:color="auto" w:fill="FFFFFF"/>
+        </w:rPr>
+      </w:pPr>
+      <w:r>
+        <w:rPr>
+          <w:rFonts w:ascii="Tahoma" w:hAnsi="Tahoma" w:cs="Tahoma"/>
+          <w:b/>
+          <w:bCs/>
+          <w:color w:val="4D5156"/>
+          <w:sz w:val="28"/>
+          <w:szCs w:val="28"/>
+          <w:shd w:val="clear" w:color="auto" w:fill="FFFFFF"/>
+        </w:rPr>
+        <w:t>What is DOM Manipulation?</w:t>
+      </w:r>
+    </w:p>
+    <w:p>
+      <w:pPr>
+        <w:rPr>
+          <w:rFonts w:ascii="Tahoma" w:hAnsi="Tahoma" w:cs="Tahoma"/>
+          <w:color w:val="202124"/>
+          <w:sz w:val="24"/>
+          <w:szCs w:val="24"/>
+          <w:shd w:val="clear" w:color="auto" w:fill="FFFFFF"/>
+        </w:rPr>
+      </w:pPr>
+      <w:r>
+        <w:rPr>
+          <w:rFonts w:ascii="Tahoma" w:hAnsi="Tahoma" w:cs="Tahoma"/>
+          <w:b/>
+          <w:bCs/>
+          <w:color w:val="202124"/>
+          <w:sz w:val="24"/>
+          <w:szCs w:val="24"/>
+          <w:shd w:val="clear" w:color="auto" w:fill="FFFFFF"/>
+        </w:rPr>
+        <w:t>Interacting</w:t>
+      </w:r>
+      <w:r>
+        <w:rPr>
+          <w:rFonts w:ascii="Tahoma" w:hAnsi="Tahoma" w:cs="Tahoma"/>
+          <w:b/>
+          <w:bCs/>
+          <w:color w:val="202124"/>
+          <w:sz w:val="24"/>
+          <w:szCs w:val="24"/>
+          <w:shd w:val="clear" w:color="auto" w:fill="FFFFFF"/>
+        </w:rPr>
+        <w:t xml:space="preserve"> with the DOM API to change/modify the HTML document that is to be rendered on the web browser</w:t>
+      </w:r>
+      <w:r>
+        <w:rPr>
+          <w:rFonts w:ascii="Tahoma" w:hAnsi="Tahoma" w:cs="Tahoma"/>
+          <w:color w:val="202124"/>
+          <w:sz w:val="24"/>
+          <w:szCs w:val="24"/>
+          <w:shd w:val="clear" w:color="auto" w:fill="FFFFFF"/>
+        </w:rPr>
         <w:t>.</w:t>
       </w:r>
-      <w:r>
-        <w:rPr>
-          <w:rFonts w:ascii="Tahoma" w:hAnsi="Tahoma" w:cs="Tahoma"/>
-          <w:color w:val="202124"/>
-          <w:sz w:val="24"/>
-          <w:szCs w:val="24"/>
-          <w:shd w:val="clear" w:color="auto" w:fill="FFFFFF"/>
-        </w:rPr>
-        <w:t xml:space="preserve"> That d</w:t>
-      </w:r>
-      <w:r>
+    </w:p>
+    <w:p>
+      <w:pPr>
+        <w:rPr>
+          <w:rFonts w:ascii="Tahoma" w:hAnsi="Tahoma" w:cs="Tahoma"/>
+          <w:color w:val="202124"/>
+          <w:sz w:val="28"/>
+          <w:szCs w:val="28"/>
+          <w:shd w:val="clear" w:color="auto" w:fill="FFFFFF"/>
+        </w:rPr>
+      </w:pPr>
+    </w:p>
+    <w:p>
+      <w:pPr>
+        <w:rPr>
+          <w:rFonts w:ascii="Tahoma" w:hAnsi="Tahoma" w:cs="Tahoma"/>
+          <w:b/>
+          <w:bCs/>
+          <w:color w:val="24292F"/>
+          <w:sz w:val="28"/>
+          <w:szCs w:val="28"/>
+          <w:shd w:val="clear" w:color="auto" w:fill="FFFFFF"/>
+        </w:rPr>
+      </w:pPr>
+      <w:r>
+        <w:rPr>
+          <w:rFonts w:ascii="Tahoma" w:hAnsi="Tahoma" w:cs="Tahoma"/>
+          <w:b/>
+          <w:bCs/>
+          <w:color w:val="24292F"/>
+          <w:sz w:val="28"/>
+          <w:szCs w:val="28"/>
+          <w:shd w:val="clear" w:color="auto" w:fill="FFFFFF"/>
+        </w:rPr>
+        <w:t>Why should we always use </w:t>
+      </w:r>
+      <w:r>
+        <w:rPr>
+          <w:rStyle w:val="HTMLCode"/>
+          <w:rFonts w:ascii="Tahoma" w:eastAsiaTheme="minorHAnsi" w:hAnsi="Tahoma" w:cs="Tahoma"/>
+          <w:b/>
+          <w:bCs/>
+          <w:color w:val="24292F"/>
+          <w:sz w:val="28"/>
+          <w:szCs w:val="28"/>
+        </w:rPr>
+        <w:t>eventListeners</w:t>
+      </w:r>
+      <w:r>
+        <w:rPr>
+          <w:rFonts w:ascii="Tahoma" w:hAnsi="Tahoma" w:cs="Tahoma"/>
+          <w:b/>
+          <w:bCs/>
+          <w:color w:val="24292F"/>
+          <w:sz w:val="28"/>
+          <w:szCs w:val="28"/>
+          <w:shd w:val="clear" w:color="auto" w:fill="FFFFFF"/>
+        </w:rPr>
+        <w:t xml:space="preserve"> in </w:t>
+      </w:r>
+      <w:r>
+        <w:rPr>
+          <w:rFonts w:ascii="Tahoma" w:hAnsi="Tahoma" w:cs="Tahoma"/>
+          <w:b/>
+          <w:bCs/>
+          <w:color w:val="24292F"/>
+          <w:sz w:val="28"/>
+          <w:szCs w:val="28"/>
+          <w:shd w:val="clear" w:color="auto" w:fill="FFFFFF"/>
+        </w:rPr>
+        <w:t>JavaScript</w:t>
+      </w:r>
+      <w:r>
+        <w:rPr>
+          <w:rFonts w:ascii="Tahoma" w:hAnsi="Tahoma" w:cs="Tahoma"/>
+          <w:b/>
+          <w:bCs/>
+          <w:color w:val="24292F"/>
+          <w:sz w:val="28"/>
+          <w:szCs w:val="28"/>
+          <w:shd w:val="clear" w:color="auto" w:fill="FFFFFF"/>
+        </w:rPr>
+        <w:t xml:space="preserve"> and not inline </w:t>
+      </w:r>
+      <w:r>
+        <w:rPr>
+          <w:rStyle w:val="HTMLCode"/>
+          <w:rFonts w:ascii="Tahoma" w:eastAsiaTheme="minorHAnsi" w:hAnsi="Tahoma" w:cs="Tahoma"/>
+          <w:b/>
+          <w:bCs/>
+          <w:color w:val="24292F"/>
+          <w:sz w:val="28"/>
+          <w:szCs w:val="28"/>
+        </w:rPr>
+        <w:t>onClick</w:t>
+      </w:r>
+      <w:r>
+        <w:rPr>
+          <w:rFonts w:ascii="Tahoma" w:hAnsi="Tahoma" w:cs="Tahoma"/>
+          <w:b/>
+          <w:bCs/>
+          <w:color w:val="24292F"/>
+          <w:sz w:val="28"/>
+          <w:szCs w:val="28"/>
+          <w:shd w:val="clear" w:color="auto" w:fill="FFFFFF"/>
+        </w:rPr>
+        <w:t> handlers in the HTML?</w:t>
+      </w:r>
+    </w:p>
+    <w:p>
+      <w:pPr>
+        <w:spacing w:after="0" w:line="345" w:lineRule="atLeast"/>
+        <w:rPr>
+          <w:rFonts w:ascii="Tahoma" w:eastAsia="Times New Roman" w:hAnsi="Tahoma" w:cs="Tahoma"/>
+          <w:color w:val="FCFCFA"/>
+          <w:sz w:val="24"/>
+          <w:szCs w:val="24"/>
+        </w:rPr>
+      </w:pPr>
+      <w:r>
+        <w:rPr>
+          <w:rFonts w:ascii="Tahoma" w:eastAsia="Times New Roman" w:hAnsi="Tahoma" w:cs="Tahoma"/>
+          <w:color w:val="727072"/>
+          <w:sz w:val="24"/>
+          <w:szCs w:val="24"/>
+        </w:rPr>
+        <w:t>OnClick</w:t>
+      </w:r>
+      <w:r>
+        <w:rPr>
+          <w:rFonts w:ascii="Tahoma" w:eastAsia="Times New Roman" w:hAnsi="Tahoma" w:cs="Tahoma"/>
+          <w:color w:val="727072"/>
+          <w:sz w:val="24"/>
+          <w:szCs w:val="24"/>
+        </w:rPr>
+        <w:t xml:space="preserve"> is limited to one inline event listener, if more were added it will be overwritten</w:t>
+      </w:r>
+    </w:p>
+    <w:p>
+      <w:pPr>
+        <w:spacing w:after="0" w:line="345" w:lineRule="atLeast"/>
+        <w:rPr>
+          <w:rFonts w:ascii="Tahoma" w:eastAsia="Times New Roman" w:hAnsi="Tahoma" w:cs="Tahoma"/>
+          <w:color w:val="FCFCFA"/>
+          <w:sz w:val="24"/>
+          <w:szCs w:val="24"/>
+        </w:rPr>
+      </w:pPr>
+      <w:r>
+        <w:rPr>
+          <w:rFonts w:ascii="Tahoma" w:eastAsia="Times New Roman" w:hAnsi="Tahoma" w:cs="Tahoma"/>
+          <w:color w:val="727072"/>
+          <w:sz w:val="24"/>
+          <w:szCs w:val="24"/>
+        </w:rPr>
+        <w:t>AddEventListener</w:t>
+      </w:r>
+      <w:r>
+        <w:rPr>
+          <w:rFonts w:ascii="Tahoma" w:eastAsia="Times New Roman" w:hAnsi="Tahoma" w:cs="Tahoma"/>
+          <w:color w:val="727072"/>
+          <w:sz w:val="24"/>
+          <w:szCs w:val="24"/>
+        </w:rPr>
+        <w:t xml:space="preserve"> can have multiple event handlers applied to the same element. It doesn’t overwrite other present event handlers.</w:t>
+      </w:r>
+    </w:p>
+    <w:p>
+      <w:pPr>
+        <w:spacing w:after="0" w:line="345" w:lineRule="atLeast"/>
+        <w:rPr>
+          <w:rFonts w:ascii="Tahoma" w:eastAsia="Times New Roman" w:hAnsi="Tahoma" w:cs="Tahoma"/>
+          <w:color w:val="FCFCFA"/>
+          <w:sz w:val="28"/>
+          <w:szCs w:val="28"/>
+        </w:rPr>
+      </w:pPr>
+    </w:p>
+    <w:p>
+      <w:pPr>
+        <w:rPr>
+          <w:rFonts w:ascii="Tahoma" w:hAnsi="Tahoma" w:cs="Tahoma"/>
+          <w:sz w:val="28"/>
+          <w:szCs w:val="28"/>
+        </w:rPr>
+      </w:pPr>
+    </w:p>
+    <w:p>
+      <w:pPr>
+        <w:rPr>
+          <w:rFonts w:ascii="Tahoma" w:hAnsi="Tahoma" w:cs="Tahoma"/>
+          <w:b/>
+          <w:bCs/>
+          <w:sz w:val="28"/>
+          <w:szCs w:val="28"/>
+        </w:rPr>
+      </w:pPr>
+    </w:p>
+    <w:p>
+      <w:pPr>
+        <w:rPr>
+          <w:rFonts w:ascii="Tahoma" w:eastAsia="Times New Roman" w:hAnsi="Tahoma" w:cs="Tahoma"/>
+          <w:b/>
+          <w:bCs/>
+          <w:color w:val="24292F"/>
+          <w:sz w:val="28"/>
+          <w:szCs w:val="28"/>
+        </w:rPr>
+      </w:pPr>
+      <w:r>
+        <w:rPr>
+          <w:rFonts w:ascii="Tahoma" w:eastAsia="Times New Roman" w:hAnsi="Tahoma" w:cs="Tahoma"/>
+          <w:b/>
+          <w:bCs/>
+          <w:color w:val="24292F"/>
+          <w:sz w:val="28"/>
+          <w:szCs w:val="28"/>
+        </w:rPr>
+        <w:t xml:space="preserve">Why do we use </w:t>
+      </w:r>
+      <w:proofErr w:type="spellStart"/>
+      <w:r>
+        <w:rPr>
+          <w:rFonts w:ascii="Tahoma" w:eastAsia="Times New Roman" w:hAnsi="Tahoma" w:cs="Tahoma"/>
+          <w:b/>
+          <w:bCs/>
+          <w:color w:val="24292F"/>
+          <w:sz w:val="28"/>
+          <w:szCs w:val="28"/>
+        </w:rPr>
+        <w:t>github</w:t>
+      </w:r>
+      <w:proofErr w:type="spellEnd"/>
+      <w:r>
+        <w:rPr>
+          <w:rFonts w:ascii="Tahoma" w:eastAsia="Times New Roman" w:hAnsi="Tahoma" w:cs="Tahoma"/>
+          <w:b/>
+          <w:bCs/>
+          <w:color w:val="24292F"/>
+          <w:sz w:val="28"/>
+          <w:szCs w:val="28"/>
+        </w:rPr>
+        <w:t>/</w:t>
+      </w:r>
+      <w:proofErr w:type="spellStart"/>
+      <w:r>
+        <w:rPr>
+          <w:rFonts w:ascii="Tahoma" w:eastAsia="Times New Roman" w:hAnsi="Tahoma" w:cs="Tahoma"/>
+          <w:b/>
+          <w:bCs/>
+          <w:color w:val="24292F"/>
+          <w:sz w:val="28"/>
+          <w:szCs w:val="28"/>
+        </w:rPr>
+        <w:t>git</w:t>
+      </w:r>
+      <w:proofErr w:type="spellEnd"/>
+      <w:r>
+        <w:rPr>
+          <w:rFonts w:ascii="Tahoma" w:eastAsia="Times New Roman" w:hAnsi="Tahoma" w:cs="Tahoma"/>
+          <w:b/>
+          <w:bCs/>
+          <w:color w:val="24292F"/>
+          <w:sz w:val="28"/>
+          <w:szCs w:val="28"/>
+        </w:rPr>
+        <w:t>?</w:t>
+      </w:r>
+    </w:p>
+    <w:p>
+      <w:pPr>
+        <w:rPr>
+          <w:rFonts w:ascii="Tahoma" w:hAnsi="Tahoma" w:cs="Tahoma"/>
+          <w:color w:val="202124"/>
+          <w:sz w:val="24"/>
+          <w:szCs w:val="24"/>
+          <w:shd w:val="clear" w:color="auto" w:fill="FFFFFF"/>
+        </w:rPr>
+      </w:pPr>
+      <w:proofErr w:type="gramStart"/>
+      <w:r>
+        <w:rPr>
+          <w:rFonts w:ascii="Tahoma" w:hAnsi="Tahoma" w:cs="Tahoma"/>
+          <w:color w:val="202124"/>
+          <w:sz w:val="24"/>
+          <w:szCs w:val="24"/>
+          <w:shd w:val="clear" w:color="auto" w:fill="FFFFFF"/>
+        </w:rPr>
+        <w:t>it</w:t>
+      </w:r>
+      <w:proofErr w:type="gramEnd"/>
+      <w:r>
+        <w:rPr>
+          <w:rFonts w:ascii="Tahoma" w:hAnsi="Tahoma" w:cs="Tahoma"/>
+          <w:color w:val="202124"/>
+          <w:sz w:val="24"/>
+          <w:szCs w:val="24"/>
+          <w:shd w:val="clear" w:color="auto" w:fill="FFFFFF"/>
+        </w:rPr>
+        <w:t xml:space="preserve"> is a version control system that lets you manage and keep track of your source code history. GitHub is a cloud-based hosting service that </w:t>
+      </w:r>
+      <w:proofErr w:type="spellStart"/>
+      <w:r>
+        <w:rPr>
+          <w:rFonts w:ascii="Tahoma" w:hAnsi="Tahoma" w:cs="Tahoma"/>
+          <w:b/>
+          <w:bCs/>
+          <w:color w:val="202124"/>
+          <w:sz w:val="24"/>
+          <w:szCs w:val="24"/>
+          <w:shd w:val="clear" w:color="auto" w:fill="FFFFFF"/>
+        </w:rPr>
+        <w:t>lets</w:t>
+      </w:r>
+      <w:proofErr w:type="spellEnd"/>
+      <w:r>
+        <w:rPr>
+          <w:rFonts w:ascii="Tahoma" w:hAnsi="Tahoma" w:cs="Tahoma"/>
+          <w:b/>
+          <w:bCs/>
+          <w:color w:val="202124"/>
+          <w:sz w:val="24"/>
+          <w:szCs w:val="24"/>
+          <w:shd w:val="clear" w:color="auto" w:fill="FFFFFF"/>
+        </w:rPr>
+        <w:t xml:space="preserve"> you manage </w:t>
+      </w:r>
+      <w:proofErr w:type="spellStart"/>
+      <w:r>
+        <w:rPr>
+          <w:rFonts w:ascii="Tahoma" w:hAnsi="Tahoma" w:cs="Tahoma"/>
+          <w:b/>
+          <w:bCs/>
+          <w:color w:val="202124"/>
+          <w:sz w:val="24"/>
+          <w:szCs w:val="24"/>
+          <w:shd w:val="clear" w:color="auto" w:fill="FFFFFF"/>
+        </w:rPr>
+        <w:t>Git</w:t>
+      </w:r>
+      <w:proofErr w:type="spellEnd"/>
+      <w:r>
+        <w:rPr>
+          <w:rFonts w:ascii="Tahoma" w:hAnsi="Tahoma" w:cs="Tahoma"/>
+          <w:b/>
+          <w:bCs/>
+          <w:color w:val="202124"/>
+          <w:sz w:val="24"/>
+          <w:szCs w:val="24"/>
+          <w:shd w:val="clear" w:color="auto" w:fill="FFFFFF"/>
+        </w:rPr>
+        <w:t xml:space="preserve"> repositories</w:t>
+      </w:r>
+      <w:r>
+        <w:rPr>
+          <w:rFonts w:ascii="Tahoma" w:hAnsi="Tahoma" w:cs="Tahoma"/>
+          <w:color w:val="202124"/>
+          <w:sz w:val="24"/>
+          <w:szCs w:val="24"/>
+          <w:shd w:val="clear" w:color="auto" w:fill="FFFFFF"/>
+        </w:rPr>
+        <w:t>. And it helps developers and programmers to collaboratively work on code</w:t>
+      </w:r>
+    </w:p>
+    <w:p>
+      <w:pPr>
+        <w:rPr>
+          <w:rFonts w:ascii="Tahoma" w:hAnsi="Tahoma" w:cs="Tahoma"/>
+          <w:b/>
+          <w:bCs/>
+          <w:color w:val="202124"/>
+          <w:sz w:val="28"/>
+          <w:szCs w:val="28"/>
+          <w:shd w:val="clear" w:color="auto" w:fill="FFFFFF"/>
+        </w:rPr>
+      </w:pPr>
+    </w:p>
+    <w:p>
+      <w:pPr>
+        <w:rPr>
+          <w:rFonts w:ascii="Tahoma" w:hAnsi="Tahoma" w:cs="Tahoma"/>
+          <w:b/>
+          <w:bCs/>
+          <w:color w:val="202124"/>
+          <w:sz w:val="28"/>
+          <w:szCs w:val="28"/>
+          <w:shd w:val="clear" w:color="auto" w:fill="FFFFFF"/>
+        </w:rPr>
+      </w:pPr>
+      <w:proofErr w:type="spellStart"/>
+      <w:proofErr w:type="gramStart"/>
+      <w:r>
+        <w:rPr>
+          <w:rFonts w:ascii="Tahoma" w:hAnsi="Tahoma" w:cs="Tahoma"/>
+          <w:b/>
+          <w:bCs/>
+          <w:color w:val="202124"/>
+          <w:sz w:val="28"/>
+          <w:szCs w:val="28"/>
+          <w:shd w:val="clear" w:color="auto" w:fill="FFFFFF"/>
+        </w:rPr>
+        <w:t>git</w:t>
+      </w:r>
+      <w:proofErr w:type="spellEnd"/>
+      <w:proofErr w:type="gramEnd"/>
+      <w:r>
+        <w:rPr>
+          <w:rFonts w:ascii="Tahoma" w:hAnsi="Tahoma" w:cs="Tahoma"/>
+          <w:b/>
+          <w:bCs/>
+          <w:color w:val="202124"/>
+          <w:sz w:val="28"/>
+          <w:szCs w:val="28"/>
+          <w:shd w:val="clear" w:color="auto" w:fill="FFFFFF"/>
+        </w:rPr>
+        <w:t xml:space="preserve"> clone?</w:t>
+      </w:r>
+    </w:p>
+    <w:p>
+      <w:pPr>
+        <w:rPr>
+          <w:rStyle w:val="HTMLCode"/>
+          <w:rFonts w:ascii="Tahoma" w:eastAsiaTheme="minorHAnsi" w:hAnsi="Tahoma" w:cs="Tahoma"/>
+          <w:color w:val="333333"/>
+          <w:sz w:val="24"/>
+          <w:szCs w:val="24"/>
+          <w:bdr w:val="single" w:sz="6" w:space="0" w:color="F5F5F5" w:frame="1"/>
+          <w:shd w:val="clear" w:color="auto" w:fill="EEEEEE"/>
+        </w:rPr>
+      </w:pPr>
+      <w:proofErr w:type="spellStart"/>
+      <w:proofErr w:type="gramStart"/>
+      <w:r>
+        <w:rPr>
+          <w:rFonts w:ascii="Tahoma" w:hAnsi="Tahoma" w:cs="Tahoma"/>
+          <w:color w:val="4E443C"/>
+          <w:sz w:val="24"/>
+          <w:szCs w:val="24"/>
+          <w:shd w:val="clear" w:color="auto" w:fill="FCFCFA"/>
+        </w:rPr>
+        <w:t>f</w:t>
+      </w:r>
+      <w:proofErr w:type="spellEnd"/>
+      <w:proofErr w:type="gramEnd"/>
+      <w:r>
+        <w:rPr>
+          <w:rFonts w:ascii="Tahoma" w:hAnsi="Tahoma" w:cs="Tahoma"/>
+          <w:color w:val="4E443C"/>
+          <w:sz w:val="24"/>
+          <w:szCs w:val="24"/>
+          <w:shd w:val="clear" w:color="auto" w:fill="FCFCFA"/>
+        </w:rPr>
+        <w:t xml:space="preserve"> you want to get a copy of an existing </w:t>
+      </w:r>
+      <w:proofErr w:type="spellStart"/>
+      <w:r>
+        <w:rPr>
+          <w:rFonts w:ascii="Tahoma" w:hAnsi="Tahoma" w:cs="Tahoma"/>
+          <w:color w:val="4E443C"/>
+          <w:sz w:val="24"/>
+          <w:szCs w:val="24"/>
+          <w:shd w:val="clear" w:color="auto" w:fill="FCFCFA"/>
+        </w:rPr>
+        <w:t>Git</w:t>
+      </w:r>
+      <w:proofErr w:type="spellEnd"/>
+      <w:r>
+        <w:rPr>
+          <w:rFonts w:ascii="Tahoma" w:hAnsi="Tahoma" w:cs="Tahoma"/>
+          <w:color w:val="4E443C"/>
+          <w:sz w:val="24"/>
+          <w:szCs w:val="24"/>
+          <w:shd w:val="clear" w:color="auto" w:fill="FCFCFA"/>
+        </w:rPr>
+        <w:t xml:space="preserve"> repository — for example, a project you’d like to contribute to — the command you need is </w:t>
+      </w:r>
+      <w:proofErr w:type="spellStart"/>
+      <w:r>
+        <w:rPr>
+          <w:rStyle w:val="HTMLCode"/>
+          <w:rFonts w:ascii="Tahoma" w:eastAsiaTheme="minorHAnsi" w:hAnsi="Tahoma" w:cs="Tahoma"/>
+          <w:color w:val="333333"/>
+          <w:sz w:val="24"/>
+          <w:szCs w:val="24"/>
+          <w:bdr w:val="single" w:sz="6" w:space="0" w:color="F5F5F5" w:frame="1"/>
+          <w:shd w:val="clear" w:color="auto" w:fill="EEEEEE"/>
+        </w:rPr>
+        <w:t>git</w:t>
+      </w:r>
+      <w:proofErr w:type="spellEnd"/>
+      <w:r>
+        <w:rPr>
+          <w:rStyle w:val="HTMLCode"/>
+          <w:rFonts w:ascii="Tahoma" w:eastAsiaTheme="minorHAnsi" w:hAnsi="Tahoma" w:cs="Tahoma"/>
+          <w:color w:val="333333"/>
+          <w:sz w:val="24"/>
+          <w:szCs w:val="24"/>
+          <w:bdr w:val="single" w:sz="6" w:space="0" w:color="F5F5F5" w:frame="1"/>
+          <w:shd w:val="clear" w:color="auto" w:fill="EEEEEE"/>
+        </w:rPr>
+        <w:t xml:space="preserve"> clone</w:t>
+      </w:r>
+      <w:r>
+        <w:rPr>
+          <w:rFonts w:ascii="Tahoma" w:hAnsi="Tahoma" w:cs="Tahoma"/>
+          <w:color w:val="4E443C"/>
+          <w:sz w:val="24"/>
+          <w:szCs w:val="24"/>
+          <w:shd w:val="clear" w:color="auto" w:fill="FCFCFA"/>
+        </w:rPr>
+        <w:t xml:space="preserve">. </w:t>
+      </w:r>
+      <w:proofErr w:type="spellStart"/>
+      <w:r>
+        <w:rPr>
+          <w:rFonts w:ascii="Tahoma" w:hAnsi="Tahoma" w:cs="Tahoma"/>
+          <w:color w:val="4E443C"/>
+          <w:sz w:val="24"/>
+          <w:szCs w:val="24"/>
+          <w:shd w:val="clear" w:color="auto" w:fill="FCFCFA"/>
+        </w:rPr>
+        <w:t>Git</w:t>
+      </w:r>
+      <w:proofErr w:type="spellEnd"/>
+      <w:r>
+        <w:rPr>
+          <w:rFonts w:ascii="Tahoma" w:hAnsi="Tahoma" w:cs="Tahoma"/>
+          <w:color w:val="4E443C"/>
+          <w:sz w:val="24"/>
+          <w:szCs w:val="24"/>
+          <w:shd w:val="clear" w:color="auto" w:fill="FCFCFA"/>
+        </w:rPr>
+        <w:t xml:space="preserve"> receives a full copy of nearly all data that the server has. Every version of every file for the history of the project is pulled down by default when you run </w:t>
+      </w:r>
+      <w:proofErr w:type="spellStart"/>
+      <w:r>
+        <w:rPr>
+          <w:rStyle w:val="HTMLCode"/>
+          <w:rFonts w:ascii="Tahoma" w:eastAsiaTheme="minorHAnsi" w:hAnsi="Tahoma" w:cs="Tahoma"/>
+          <w:color w:val="333333"/>
+          <w:sz w:val="24"/>
+          <w:szCs w:val="24"/>
+          <w:bdr w:val="single" w:sz="6" w:space="0" w:color="F5F5F5" w:frame="1"/>
+          <w:shd w:val="clear" w:color="auto" w:fill="EEEEEE"/>
+        </w:rPr>
+        <w:t>git</w:t>
+      </w:r>
+      <w:proofErr w:type="spellEnd"/>
+      <w:r>
+        <w:rPr>
+          <w:rStyle w:val="HTMLCode"/>
+          <w:rFonts w:ascii="Tahoma" w:eastAsiaTheme="minorHAnsi" w:hAnsi="Tahoma" w:cs="Tahoma"/>
+          <w:color w:val="333333"/>
+          <w:sz w:val="24"/>
+          <w:szCs w:val="24"/>
+          <w:bdr w:val="single" w:sz="6" w:space="0" w:color="F5F5F5" w:frame="1"/>
+          <w:shd w:val="clear" w:color="auto" w:fill="EEEEEE"/>
+        </w:rPr>
+        <w:t xml:space="preserve"> clone</w:t>
+      </w:r>
+    </w:p>
+    <w:p>
+      <w:pPr>
+        <w:rPr>
+          <w:rStyle w:val="HTMLCode"/>
+          <w:rFonts w:ascii="Tahoma" w:eastAsiaTheme="minorHAnsi" w:hAnsi="Tahoma" w:cs="Tahoma"/>
+          <w:b/>
+          <w:bCs/>
+          <w:color w:val="333333"/>
+          <w:sz w:val="28"/>
+          <w:szCs w:val="28"/>
+          <w:bdr w:val="single" w:sz="6" w:space="0" w:color="F5F5F5" w:frame="1"/>
+          <w:shd w:val="clear" w:color="auto" w:fill="EEEEEE"/>
+        </w:rPr>
+      </w:pPr>
+    </w:p>
+    <w:p>
+      <w:pPr>
+        <w:rPr>
+          <w:rStyle w:val="HTMLCode"/>
+          <w:rFonts w:ascii="Tahoma" w:eastAsiaTheme="minorHAnsi" w:hAnsi="Tahoma" w:cs="Tahoma"/>
+          <w:b/>
+          <w:bCs/>
+          <w:color w:val="333333"/>
+          <w:sz w:val="28"/>
+          <w:szCs w:val="28"/>
+          <w:bdr w:val="single" w:sz="6" w:space="0" w:color="F5F5F5" w:frame="1"/>
+          <w:shd w:val="clear" w:color="auto" w:fill="EEEEEE"/>
+        </w:rPr>
+      </w:pPr>
+      <w:proofErr w:type="gramStart"/>
+      <w:r>
+        <w:rPr>
+          <w:rStyle w:val="HTMLCode"/>
+          <w:rFonts w:ascii="Tahoma" w:eastAsiaTheme="minorHAnsi" w:hAnsi="Tahoma" w:cs="Tahoma"/>
+          <w:b/>
+          <w:bCs/>
+          <w:color w:val="333333"/>
+          <w:sz w:val="28"/>
+          <w:szCs w:val="28"/>
+          <w:bdr w:val="single" w:sz="6" w:space="0" w:color="F5F5F5" w:frame="1"/>
+          <w:shd w:val="clear" w:color="auto" w:fill="EEEEEE"/>
+        </w:rPr>
+        <w:t>fork</w:t>
+      </w:r>
+      <w:proofErr w:type="gramEnd"/>
+      <w:r>
+        <w:rPr>
+          <w:rStyle w:val="HTMLCode"/>
+          <w:rFonts w:ascii="Tahoma" w:eastAsiaTheme="minorHAnsi" w:hAnsi="Tahoma" w:cs="Tahoma"/>
+          <w:b/>
+          <w:bCs/>
+          <w:color w:val="333333"/>
+          <w:sz w:val="28"/>
+          <w:szCs w:val="28"/>
+          <w:bdr w:val="single" w:sz="6" w:space="0" w:color="F5F5F5" w:frame="1"/>
+          <w:shd w:val="clear" w:color="auto" w:fill="EEEEEE"/>
+        </w:rPr>
+        <w:t>?</w:t>
+      </w:r>
+    </w:p>
+    <w:p>
+      <w:pPr>
         <w:rPr>
           <w:rFonts w:ascii="Tahoma" w:hAnsi="Tahoma" w:cs="Tahoma"/>
           <w:color w:val="4D5156"/>
@@ -351,289 +1044,1312 @@
           <w:szCs w:val="24"/>
           <w:shd w:val="clear" w:color="auto" w:fill="FFFFFF"/>
         </w:rPr>
-        <w:t>escribes its meaning to both the browser and the developer.</w:t>
-      </w:r>
-    </w:p>
-    <w:p>
-      <w:pPr>
+      </w:pPr>
+      <w:r>
+        <w:rPr>
+          <w:rFonts w:ascii="Tahoma" w:hAnsi="Tahoma" w:cs="Tahoma"/>
+          <w:color w:val="202124"/>
+          <w:shd w:val="clear" w:color="auto" w:fill="FFFFFF"/>
+        </w:rPr>
+        <w:t>Creating a "fork" is producing a personal copy of someone else's project. Forks </w:t>
+      </w:r>
+      <w:r>
+        <w:rPr>
+          <w:rFonts w:ascii="Tahoma" w:hAnsi="Tahoma" w:cs="Tahoma"/>
+          <w:b/>
+          <w:bCs/>
+          <w:color w:val="202124"/>
+          <w:shd w:val="clear" w:color="auto" w:fill="FFFFFF"/>
+        </w:rPr>
+        <w:t>act as a sort of bridge between the original repository and your personal copy. Which</w:t>
+      </w:r>
+      <w:r>
+        <w:rPr>
+          <w:rFonts w:ascii="Tahoma" w:hAnsi="Tahoma" w:cs="Tahoma"/>
+          <w:b/>
+          <w:bCs/>
+          <w:color w:val="202124"/>
+          <w:sz w:val="24"/>
+          <w:szCs w:val="24"/>
+          <w:shd w:val="clear" w:color="auto" w:fill="FFFFFF"/>
+        </w:rPr>
+        <w:t xml:space="preserve"> </w:t>
+      </w:r>
+      <w:r>
         <w:rPr>
           <w:rFonts w:ascii="Tahoma" w:hAnsi="Tahoma" w:cs="Tahoma"/>
           <w:color w:val="4D5156"/>
-          <w:sz w:val="28"/>
-          <w:szCs w:val="28"/>
-          <w:shd w:val="clear" w:color="auto" w:fill="FFFFFF"/>
-        </w:rPr>
-      </w:pPr>
-    </w:p>
-    <w:p>
-      <w:pPr>
-        <w:rPr>
-          <w:rFonts w:ascii="Tahoma" w:hAnsi="Tahoma" w:cs="Tahoma"/>
-          <w:b/>
-          <w:bCs/>
+          <w:sz w:val="24"/>
+          <w:szCs w:val="24"/>
+          <w:shd w:val="clear" w:color="auto" w:fill="FFFFFF"/>
+        </w:rPr>
+        <w:t>allows </w:t>
+      </w:r>
+      <w:r>
+        <w:rPr>
+          <w:rStyle w:val="Emphasis"/>
+          <w:rFonts w:ascii="Tahoma" w:hAnsi="Tahoma" w:cs="Tahoma"/>
+          <w:b/>
+          <w:bCs/>
+          <w:i w:val="0"/>
+          <w:iCs w:val="0"/>
+          <w:color w:val="5F6368"/>
+          <w:sz w:val="24"/>
+          <w:szCs w:val="24"/>
+          <w:shd w:val="clear" w:color="auto" w:fill="FFFFFF"/>
+        </w:rPr>
+        <w:t>you</w:t>
+      </w:r>
+      <w:r>
+        <w:rPr>
+          <w:rFonts w:ascii="Tahoma" w:hAnsi="Tahoma" w:cs="Tahoma"/>
           <w:color w:val="4D5156"/>
-          <w:sz w:val="28"/>
-          <w:szCs w:val="28"/>
-          <w:shd w:val="clear" w:color="auto" w:fill="FFFFFF"/>
-        </w:rPr>
-      </w:pPr>
-      <w:r>
-        <w:rPr>
-          <w:rFonts w:ascii="Tahoma" w:hAnsi="Tahoma" w:cs="Tahoma"/>
-          <w:b/>
-          <w:bCs/>
+          <w:sz w:val="24"/>
+          <w:szCs w:val="24"/>
+          <w:shd w:val="clear" w:color="auto" w:fill="FFFFFF"/>
+        </w:rPr>
+        <w:t> to freely experiment with changes without affecting the original project</w:t>
+      </w:r>
+    </w:p>
+    <w:p>
+      <w:pPr>
+        <w:rPr>
+          <w:rFonts w:ascii="Tahoma" w:hAnsi="Tahoma" w:cs="Tahoma"/>
           <w:color w:val="4D5156"/>
-          <w:sz w:val="28"/>
-          <w:szCs w:val="28"/>
-          <w:shd w:val="clear" w:color="auto" w:fill="FFFFFF"/>
-        </w:rPr>
-        <w:t>What is DOM Manipulation?</w:t>
-      </w:r>
-    </w:p>
-    <w:p>
-      <w:pPr>
-        <w:rPr>
-          <w:rFonts w:ascii="Tahoma" w:hAnsi="Tahoma" w:cs="Tahoma"/>
-          <w:color w:val="202124"/>
-          <w:sz w:val="24"/>
-          <w:szCs w:val="24"/>
-          <w:shd w:val="clear" w:color="auto" w:fill="FFFFFF"/>
-        </w:rPr>
-      </w:pPr>
-      <w:r>
-        <w:rPr>
-          <w:rFonts w:ascii="Tahoma" w:hAnsi="Tahoma" w:cs="Tahoma"/>
-          <w:b/>
-          <w:bCs/>
-          <w:color w:val="202124"/>
-          <w:sz w:val="24"/>
-          <w:szCs w:val="24"/>
-          <w:shd w:val="clear" w:color="auto" w:fill="FFFFFF"/>
-        </w:rPr>
-        <w:t>Interacting</w:t>
-      </w:r>
-      <w:r>
-        <w:rPr>
-          <w:rFonts w:ascii="Tahoma" w:hAnsi="Tahoma" w:cs="Tahoma"/>
-          <w:b/>
-          <w:bCs/>
-          <w:color w:val="202124"/>
-          <w:sz w:val="24"/>
-          <w:szCs w:val="24"/>
-          <w:shd w:val="clear" w:color="auto" w:fill="FFFFFF"/>
-        </w:rPr>
-        <w:t xml:space="preserve"> with the DOM API to change/modify the HTML d</w:t>
+          <w:sz w:val="24"/>
+          <w:szCs w:val="24"/>
+          <w:shd w:val="clear" w:color="auto" w:fill="FFFFFF"/>
+        </w:rPr>
+      </w:pPr>
+    </w:p>
+    <w:p>
+      <w:pPr>
+        <w:rPr>
+          <w:rFonts w:ascii="Tahoma" w:hAnsi="Tahoma" w:cs="Tahoma"/>
+          <w:b/>
+          <w:bCs/>
+          <w:color w:val="4D5156"/>
+          <w:sz w:val="28"/>
+          <w:szCs w:val="28"/>
+          <w:shd w:val="clear" w:color="auto" w:fill="FFFFFF"/>
+        </w:rPr>
+      </w:pPr>
+      <w:proofErr w:type="spellStart"/>
+      <w:r>
+        <w:rPr>
+          <w:rFonts w:ascii="Tahoma" w:hAnsi="Tahoma" w:cs="Tahoma"/>
+          <w:b/>
+          <w:bCs/>
+          <w:color w:val="4D5156"/>
+          <w:sz w:val="28"/>
+          <w:szCs w:val="28"/>
+          <w:shd w:val="clear" w:color="auto" w:fill="FFFFFF"/>
+        </w:rPr>
+        <w:t>Git</w:t>
+      </w:r>
+      <w:proofErr w:type="spellEnd"/>
+      <w:r>
+        <w:rPr>
+          <w:rFonts w:ascii="Tahoma" w:hAnsi="Tahoma" w:cs="Tahoma"/>
+          <w:b/>
+          <w:bCs/>
+          <w:color w:val="4D5156"/>
+          <w:sz w:val="28"/>
+          <w:szCs w:val="28"/>
+          <w:shd w:val="clear" w:color="auto" w:fill="FFFFFF"/>
+        </w:rPr>
+        <w:t xml:space="preserve"> pull origin </w:t>
+      </w:r>
+      <w:proofErr w:type="gramStart"/>
+      <w:r>
+        <w:rPr>
+          <w:rFonts w:ascii="Tahoma" w:hAnsi="Tahoma" w:cs="Tahoma"/>
+          <w:b/>
+          <w:bCs/>
+          <w:color w:val="4D5156"/>
+          <w:sz w:val="28"/>
+          <w:szCs w:val="28"/>
+          <w:shd w:val="clear" w:color="auto" w:fill="FFFFFF"/>
+        </w:rPr>
+        <w:t>master ?</w:t>
+      </w:r>
+      <w:proofErr w:type="gramEnd"/>
+    </w:p>
+    <w:p>
+      <w:pPr>
+        <w:rPr>
+          <w:rFonts w:ascii="Tahoma" w:hAnsi="Tahoma" w:cs="Tahoma"/>
+          <w:b/>
+          <w:bCs/>
+          <w:color w:val="202124"/>
+          <w:sz w:val="24"/>
+          <w:szCs w:val="24"/>
+          <w:shd w:val="clear" w:color="auto" w:fill="FFFFFF"/>
+        </w:rPr>
+      </w:pPr>
+      <w:proofErr w:type="gramStart"/>
+      <w:r>
+        <w:rPr>
+          <w:rFonts w:ascii="Tahoma" w:hAnsi="Tahoma" w:cs="Tahoma"/>
+          <w:color w:val="202124"/>
+          <w:sz w:val="24"/>
+          <w:szCs w:val="24"/>
+          <w:shd w:val="clear" w:color="auto" w:fill="FFFFFF"/>
+        </w:rPr>
+        <w:t>f</w:t>
+      </w:r>
+      <w:r>
+        <w:rPr>
+          <w:rFonts w:ascii="Tahoma" w:hAnsi="Tahoma" w:cs="Tahoma"/>
+          <w:b/>
+          <w:bCs/>
+          <w:color w:val="202124"/>
+          <w:sz w:val="24"/>
+          <w:szCs w:val="24"/>
+          <w:shd w:val="clear" w:color="auto" w:fill="FFFFFF"/>
+        </w:rPr>
+        <w:t>etch</w:t>
+      </w:r>
+      <w:proofErr w:type="gramEnd"/>
+      <w:r>
+        <w:rPr>
+          <w:rFonts w:ascii="Tahoma" w:hAnsi="Tahoma" w:cs="Tahoma"/>
+          <w:b/>
+          <w:bCs/>
+          <w:color w:val="202124"/>
+          <w:sz w:val="24"/>
+          <w:szCs w:val="24"/>
+          <w:shd w:val="clear" w:color="auto" w:fill="FFFFFF"/>
+        </w:rPr>
+        <w:t xml:space="preserve"> and update only a specific branch called master and origin in the remote repository</w:t>
+      </w:r>
+    </w:p>
+    <w:p>
+      <w:pPr>
+        <w:rPr>
+          <w:rFonts w:ascii="Tahoma" w:hAnsi="Tahoma" w:cs="Tahoma"/>
+          <w:b/>
+          <w:bCs/>
+          <w:color w:val="202124"/>
+          <w:sz w:val="28"/>
+          <w:szCs w:val="28"/>
+          <w:shd w:val="clear" w:color="auto" w:fill="FFFFFF"/>
+        </w:rPr>
+      </w:pPr>
+    </w:p>
+    <w:p>
+      <w:pPr>
+        <w:rPr>
+          <w:rFonts w:ascii="Tahoma" w:hAnsi="Tahoma" w:cs="Tahoma"/>
+          <w:b/>
+          <w:bCs/>
+          <w:color w:val="24292F"/>
+          <w:sz w:val="28"/>
+          <w:szCs w:val="28"/>
+          <w:shd w:val="clear" w:color="auto" w:fill="FFFFFF"/>
+        </w:rPr>
+      </w:pPr>
+      <w:r>
+        <w:rPr>
+          <w:rFonts w:ascii="Tahoma" w:hAnsi="Tahoma" w:cs="Tahoma"/>
+          <w:b/>
+          <w:bCs/>
+          <w:color w:val="24292F"/>
+          <w:sz w:val="28"/>
+          <w:szCs w:val="28"/>
+          <w:shd w:val="clear" w:color="auto" w:fill="FFFFFF"/>
+        </w:rPr>
+        <w:t>How do we create a new branch on our local machine?</w:t>
+      </w:r>
+    </w:p>
+    <w:p>
+      <w:pPr>
+        <w:rPr>
+          <w:rFonts w:ascii="Tahoma" w:hAnsi="Tahoma" w:cs="Tahoma"/>
+          <w:color w:val="24292F"/>
+          <w:sz w:val="24"/>
+          <w:szCs w:val="24"/>
+          <w:shd w:val="clear" w:color="auto" w:fill="FFFFFF"/>
+        </w:rPr>
+      </w:pPr>
+      <w:proofErr w:type="spellStart"/>
+      <w:r>
+        <w:rPr>
+          <w:rFonts w:ascii="Tahoma" w:hAnsi="Tahoma" w:cs="Tahoma"/>
+          <w:color w:val="24292F"/>
+          <w:sz w:val="24"/>
+          <w:szCs w:val="24"/>
+          <w:shd w:val="clear" w:color="auto" w:fill="FFFFFF"/>
+        </w:rPr>
+        <w:t>Git</w:t>
+      </w:r>
+      <w:proofErr w:type="spellEnd"/>
+      <w:r>
+        <w:rPr>
+          <w:rFonts w:ascii="Tahoma" w:hAnsi="Tahoma" w:cs="Tahoma"/>
+          <w:color w:val="24292F"/>
+          <w:sz w:val="24"/>
+          <w:szCs w:val="24"/>
+          <w:shd w:val="clear" w:color="auto" w:fill="FFFFFF"/>
+        </w:rPr>
+        <w:t xml:space="preserve"> checkout –b &lt;branch-name&gt;</w:t>
+      </w:r>
+    </w:p>
+    <w:p>
+      <w:pPr>
+        <w:rPr>
+          <w:rFonts w:ascii="Tahoma" w:hAnsi="Tahoma" w:cs="Tahoma"/>
+          <w:b/>
+          <w:bCs/>
+          <w:color w:val="24292F"/>
+          <w:sz w:val="28"/>
+          <w:szCs w:val="28"/>
+          <w:shd w:val="clear" w:color="auto" w:fill="FFFFFF"/>
+        </w:rPr>
+      </w:pPr>
+    </w:p>
+    <w:p>
+      <w:pPr>
+        <w:rPr>
+          <w:rFonts w:ascii="Tahoma" w:hAnsi="Tahoma" w:cs="Tahoma"/>
+          <w:b/>
+          <w:bCs/>
+          <w:color w:val="24292F"/>
+          <w:sz w:val="28"/>
+          <w:szCs w:val="28"/>
+          <w:shd w:val="clear" w:color="auto" w:fill="FFFFFF"/>
+        </w:rPr>
+      </w:pPr>
+      <w:r>
+        <w:rPr>
+          <w:rFonts w:ascii="Tahoma" w:hAnsi="Tahoma" w:cs="Tahoma"/>
+          <w:b/>
+          <w:bCs/>
+          <w:color w:val="24292F"/>
+          <w:sz w:val="28"/>
+          <w:szCs w:val="28"/>
+          <w:shd w:val="clear" w:color="auto" w:fill="FFFFFF"/>
+        </w:rPr>
+        <w:t xml:space="preserve">When we make a change to a file, how do we tell </w:t>
+      </w:r>
+      <w:proofErr w:type="spellStart"/>
+      <w:r>
+        <w:rPr>
+          <w:rFonts w:ascii="Tahoma" w:hAnsi="Tahoma" w:cs="Tahoma"/>
+          <w:b/>
+          <w:bCs/>
+          <w:color w:val="24292F"/>
+          <w:sz w:val="28"/>
+          <w:szCs w:val="28"/>
+          <w:shd w:val="clear" w:color="auto" w:fill="FFFFFF"/>
+        </w:rPr>
+        <w:t>git</w:t>
+      </w:r>
+      <w:proofErr w:type="spellEnd"/>
+      <w:r>
+        <w:rPr>
+          <w:rFonts w:ascii="Tahoma" w:hAnsi="Tahoma" w:cs="Tahoma"/>
+          <w:b/>
+          <w:bCs/>
+          <w:color w:val="24292F"/>
+          <w:sz w:val="28"/>
+          <w:szCs w:val="28"/>
+          <w:shd w:val="clear" w:color="auto" w:fill="FFFFFF"/>
+        </w:rPr>
+        <w:t xml:space="preserve"> to track it?</w:t>
+      </w:r>
+    </w:p>
+    <w:p>
+      <w:pPr>
+        <w:rPr>
+          <w:rFonts w:ascii="Tahoma" w:hAnsi="Tahoma" w:cs="Tahoma"/>
+          <w:color w:val="24292F"/>
+          <w:sz w:val="24"/>
+          <w:szCs w:val="24"/>
+          <w:shd w:val="clear" w:color="auto" w:fill="FFFFFF"/>
+        </w:rPr>
+      </w:pPr>
+      <w:r>
+        <w:rPr>
+          <w:rFonts w:ascii="Tahoma" w:hAnsi="Tahoma" w:cs="Tahoma"/>
+          <w:color w:val="24292F"/>
+          <w:sz w:val="24"/>
+          <w:szCs w:val="24"/>
+          <w:shd w:val="clear" w:color="auto" w:fill="FFFFFF"/>
+        </w:rPr>
+        <w:t>Git add &lt;filename&gt;</w:t>
+      </w:r>
+    </w:p>
+    <w:p>
+      <w:pPr>
+        <w:rPr>
+          <w:rFonts w:ascii="Tahoma" w:hAnsi="Tahoma" w:cs="Tahoma"/>
+          <w:color w:val="24292F"/>
+          <w:shd w:val="clear" w:color="auto" w:fill="FFFFFF"/>
+        </w:rPr>
+      </w:pPr>
+    </w:p>
+    <w:p>
+      <w:pPr>
+        <w:rPr>
+          <w:rFonts w:ascii="Tahoma" w:hAnsi="Tahoma" w:cs="Tahoma"/>
+          <w:color w:val="24292F"/>
+          <w:shd w:val="clear" w:color="auto" w:fill="FFFFFF"/>
+        </w:rPr>
+      </w:pPr>
+    </w:p>
+    <w:p>
+      <w:pPr>
+        <w:rPr>
+          <w:rFonts w:ascii="Tahoma" w:hAnsi="Tahoma" w:cs="Tahoma"/>
+          <w:b/>
+          <w:bCs/>
+          <w:color w:val="24292F"/>
+          <w:sz w:val="28"/>
+          <w:szCs w:val="28"/>
+          <w:shd w:val="clear" w:color="auto" w:fill="FFFFFF"/>
+        </w:rPr>
+      </w:pPr>
+      <w:r>
+        <w:rPr>
+          <w:rFonts w:ascii="Tahoma" w:hAnsi="Tahoma" w:cs="Tahoma"/>
+          <w:b/>
+          <w:bCs/>
+          <w:color w:val="24292F"/>
+          <w:sz w:val="28"/>
+          <w:szCs w:val="28"/>
+          <w:shd w:val="clear" w:color="auto" w:fill="FFFFFF"/>
+        </w:rPr>
+        <w:lastRenderedPageBreak/>
+        <w:t>What does </w:t>
+      </w:r>
+      <w:proofErr w:type="spellStart"/>
+      <w:r>
+        <w:rPr>
+          <w:rStyle w:val="HTMLCode"/>
+          <w:rFonts w:ascii="Tahoma" w:eastAsiaTheme="minorHAnsi" w:hAnsi="Tahoma" w:cs="Tahoma"/>
+          <w:b/>
+          <w:bCs/>
+          <w:color w:val="24292F"/>
+          <w:sz w:val="28"/>
+          <w:szCs w:val="28"/>
+        </w:rPr>
+        <w:t>git</w:t>
+      </w:r>
+      <w:proofErr w:type="spellEnd"/>
+      <w:r>
+        <w:rPr>
+          <w:rStyle w:val="HTMLCode"/>
+          <w:rFonts w:ascii="Tahoma" w:eastAsiaTheme="minorHAnsi" w:hAnsi="Tahoma" w:cs="Tahoma"/>
+          <w:b/>
+          <w:bCs/>
+          <w:color w:val="24292F"/>
+          <w:sz w:val="28"/>
+          <w:szCs w:val="28"/>
+        </w:rPr>
+        <w:t xml:space="preserve"> push origin [branch-name]</w:t>
+      </w:r>
+      <w:r>
+        <w:rPr>
+          <w:rFonts w:ascii="Tahoma" w:hAnsi="Tahoma" w:cs="Tahoma"/>
+          <w:b/>
+          <w:bCs/>
+          <w:color w:val="24292F"/>
+          <w:sz w:val="28"/>
+          <w:szCs w:val="28"/>
+          <w:shd w:val="clear" w:color="auto" w:fill="FFFFFF"/>
+        </w:rPr>
+        <w:t> do?</w:t>
+      </w:r>
+    </w:p>
+    <w:p>
+      <w:pPr>
+        <w:rPr>
+          <w:rFonts w:ascii="Tahoma" w:hAnsi="Tahoma" w:cs="Tahoma"/>
+          <w:b/>
+          <w:bCs/>
+          <w:color w:val="202124"/>
+          <w:sz w:val="24"/>
+          <w:szCs w:val="24"/>
+          <w:shd w:val="clear" w:color="auto" w:fill="FFFFFF"/>
+        </w:rPr>
+      </w:pPr>
+      <w:r>
+        <w:rPr>
+          <w:rFonts w:ascii="Tahoma" w:hAnsi="Tahoma" w:cs="Tahoma"/>
+          <w:color w:val="202124"/>
+          <w:sz w:val="24"/>
+          <w:szCs w:val="24"/>
+          <w:shd w:val="clear" w:color="auto" w:fill="FFFFFF"/>
+        </w:rPr>
+        <w:t xml:space="preserve"> It’s </w:t>
+      </w:r>
+      <w:r>
+        <w:rPr>
+          <w:rFonts w:ascii="Tahoma" w:hAnsi="Tahoma" w:cs="Tahoma"/>
+          <w:b/>
+          <w:bCs/>
+          <w:color w:val="202124"/>
+          <w:sz w:val="24"/>
+          <w:szCs w:val="24"/>
+          <w:shd w:val="clear" w:color="auto" w:fill="FFFFFF"/>
+        </w:rPr>
+        <w:t>used for pushing local content to GitHub</w:t>
+      </w:r>
+    </w:p>
+    <w:p>
+      <w:pPr>
+        <w:rPr>
+          <w:rFonts w:ascii="Arial" w:hAnsi="Arial" w:cs="Arial"/>
+          <w:b/>
+          <w:bCs/>
+          <w:color w:val="202124"/>
+          <w:sz w:val="28"/>
+          <w:szCs w:val="28"/>
+          <w:shd w:val="clear" w:color="auto" w:fill="FFFFFF"/>
+        </w:rPr>
+      </w:pPr>
+    </w:p>
+    <w:p>
+      <w:pPr>
+        <w:rPr>
+          <w:rFonts w:ascii="Tahoma" w:hAnsi="Tahoma" w:cs="Tahoma"/>
+          <w:b/>
+          <w:bCs/>
+          <w:color w:val="202124"/>
+          <w:sz w:val="28"/>
+          <w:szCs w:val="28"/>
+          <w:shd w:val="clear" w:color="auto" w:fill="FFFFFF"/>
+        </w:rPr>
+      </w:pPr>
+      <w:r>
+        <w:rPr>
+          <w:rFonts w:ascii="Tahoma" w:hAnsi="Tahoma" w:cs="Tahoma"/>
+          <w:b/>
+          <w:bCs/>
+          <w:color w:val="24292F"/>
+          <w:sz w:val="28"/>
+          <w:szCs w:val="28"/>
+          <w:shd w:val="clear" w:color="auto" w:fill="FFFFFF"/>
+        </w:rPr>
+        <w:t> Why do we make pull requests instead of just changing master directly?</w:t>
+      </w:r>
+    </w:p>
+    <w:p>
+      <w:pPr>
+        <w:rPr>
+          <w:rFonts w:ascii="Tahoma" w:hAnsi="Tahoma" w:cs="Tahoma"/>
+          <w:color w:val="202124"/>
+          <w:sz w:val="24"/>
+          <w:szCs w:val="24"/>
+          <w:shd w:val="clear" w:color="auto" w:fill="FFFFFF"/>
+        </w:rPr>
+      </w:pPr>
+      <w:r>
+        <w:rPr>
+          <w:rFonts w:ascii="Tahoma" w:hAnsi="Tahoma" w:cs="Tahoma"/>
+          <w:color w:val="202124"/>
+          <w:sz w:val="24"/>
+          <w:szCs w:val="24"/>
+          <w:shd w:val="clear" w:color="auto" w:fill="FFFFFF"/>
+        </w:rPr>
+        <w:t>Pull requests </w:t>
+      </w:r>
+      <w:r>
+        <w:rPr>
+          <w:rFonts w:ascii="Tahoma" w:hAnsi="Tahoma" w:cs="Tahoma"/>
+          <w:b/>
+          <w:bCs/>
+          <w:color w:val="202124"/>
+          <w:sz w:val="24"/>
+          <w:szCs w:val="24"/>
+          <w:shd w:val="clear" w:color="auto" w:fill="FFFFFF"/>
+        </w:rPr>
+        <w:t>provide for checks and balances</w:t>
+      </w:r>
+      <w:r>
+        <w:rPr>
+          <w:rFonts w:ascii="Tahoma" w:hAnsi="Tahoma" w:cs="Tahoma"/>
+          <w:color w:val="202124"/>
+          <w:sz w:val="24"/>
+          <w:szCs w:val="24"/>
+          <w:shd w:val="clear" w:color="auto" w:fill="FFFFFF"/>
+        </w:rPr>
+        <w:t>, even if anyone can push to master. The biggest advantage is that they provide an opportunity for code review</w:t>
+      </w:r>
+    </w:p>
+    <w:p>
+      <w:pPr>
+        <w:rPr>
+          <w:rFonts w:ascii="Tahoma" w:hAnsi="Tahoma" w:cs="Tahoma"/>
+          <w:color w:val="202124"/>
+          <w:shd w:val="clear" w:color="auto" w:fill="FFFFFF"/>
+        </w:rPr>
+      </w:pPr>
+    </w:p>
+    <w:p>
+      <w:pPr>
+        <w:rPr>
+          <w:rFonts w:ascii="Tahoma" w:hAnsi="Tahoma" w:cs="Tahoma"/>
+          <w:b/>
+          <w:bCs/>
+          <w:color w:val="24292F"/>
+          <w:sz w:val="28"/>
+          <w:szCs w:val="28"/>
+          <w:shd w:val="clear" w:color="auto" w:fill="FFFFFF"/>
+        </w:rPr>
+      </w:pPr>
+      <w:r>
+        <w:rPr>
+          <w:rFonts w:ascii="Tahoma" w:hAnsi="Tahoma" w:cs="Tahoma"/>
+          <w:b/>
+          <w:bCs/>
+          <w:color w:val="24292F"/>
+          <w:sz w:val="28"/>
+          <w:szCs w:val="28"/>
+          <w:shd w:val="clear" w:color="auto" w:fill="FFFFFF"/>
+        </w:rPr>
+        <w:t>Why is it important to run our team member's branches when they make a pull request?</w:t>
+      </w:r>
+    </w:p>
+    <w:p>
+      <w:pPr>
+        <w:rPr>
+          <w:rFonts w:ascii="Tahoma" w:hAnsi="Tahoma" w:cs="Tahoma"/>
+          <w:b/>
+          <w:bCs/>
+          <w:color w:val="202124"/>
+          <w:shd w:val="clear" w:color="auto" w:fill="FFFFFF"/>
+        </w:rPr>
+      </w:pPr>
+      <w:proofErr w:type="gramStart"/>
+      <w:r>
+        <w:rPr>
+          <w:rFonts w:ascii="Tahoma" w:hAnsi="Tahoma" w:cs="Tahoma"/>
+          <w:color w:val="202124"/>
+          <w:sz w:val="24"/>
+          <w:szCs w:val="24"/>
+          <w:shd w:val="clear" w:color="auto" w:fill="FFFFFF"/>
+        </w:rPr>
+        <w:t>to</w:t>
+      </w:r>
+      <w:proofErr w:type="gramEnd"/>
+      <w:r>
+        <w:rPr>
+          <w:rFonts w:ascii="Tahoma" w:hAnsi="Tahoma" w:cs="Tahoma"/>
+          <w:color w:val="202124"/>
+          <w:sz w:val="24"/>
+          <w:szCs w:val="24"/>
+          <w:shd w:val="clear" w:color="auto" w:fill="FFFFFF"/>
+        </w:rPr>
+        <w:t> </w:t>
+      </w:r>
+      <w:r>
+        <w:rPr>
+          <w:rFonts w:ascii="Tahoma" w:hAnsi="Tahoma" w:cs="Tahoma"/>
+          <w:b/>
+          <w:bCs/>
+          <w:color w:val="202124"/>
+          <w:sz w:val="24"/>
+          <w:szCs w:val="24"/>
+          <w:shd w:val="clear" w:color="auto" w:fill="FFFFFF"/>
+        </w:rPr>
+        <w:t>help manage the risk in the services and make sure that the application runs as it should be</w:t>
+      </w:r>
+      <w:r>
+        <w:rPr>
+          <w:rFonts w:ascii="Tahoma" w:hAnsi="Tahoma" w:cs="Tahoma"/>
+          <w:b/>
+          <w:bCs/>
+          <w:color w:val="202124"/>
+          <w:shd w:val="clear" w:color="auto" w:fill="FFFFFF"/>
+        </w:rPr>
+        <w:t>.</w:t>
+      </w:r>
+    </w:p>
+    <w:p>
+      <w:pPr>
+        <w:rPr>
+          <w:rFonts w:ascii="Tahoma" w:hAnsi="Tahoma" w:cs="Tahoma"/>
+          <w:color w:val="24292F"/>
+          <w:shd w:val="clear" w:color="auto" w:fill="FFFFFF"/>
+        </w:rPr>
+      </w:pPr>
+    </w:p>
+    <w:p>
+      <w:pPr>
+        <w:rPr>
+          <w:rFonts w:ascii="Tahoma" w:hAnsi="Tahoma" w:cs="Tahoma"/>
+          <w:b/>
+          <w:bCs/>
+          <w:sz w:val="28"/>
+          <w:szCs w:val="28"/>
+        </w:rPr>
+      </w:pPr>
+      <w:r>
+        <w:rPr>
+          <w:rFonts w:ascii="Tahoma" w:hAnsi="Tahoma" w:cs="Tahoma"/>
+          <w:b/>
+          <w:bCs/>
+          <w:sz w:val="28"/>
+          <w:szCs w:val="28"/>
+        </w:rPr>
+        <w:t>When we have finished working on a branch, how do we make sure that our changes do not cause a conflict with master? (</w:t>
+      </w:r>
+      <w:proofErr w:type="gramStart"/>
+      <w:r>
+        <w:rPr>
+          <w:rFonts w:ascii="Tahoma" w:hAnsi="Tahoma" w:cs="Tahoma"/>
+          <w:b/>
+          <w:bCs/>
+          <w:sz w:val="28"/>
+          <w:szCs w:val="28"/>
+        </w:rPr>
+        <w:t>this</w:t>
+      </w:r>
+      <w:proofErr w:type="gramEnd"/>
+      <w:r>
+        <w:rPr>
+          <w:rFonts w:ascii="Tahoma" w:hAnsi="Tahoma" w:cs="Tahoma"/>
+          <w:b/>
+          <w:bCs/>
+          <w:sz w:val="28"/>
+          <w:szCs w:val="28"/>
+        </w:rPr>
+        <w:t xml:space="preserve"> can all be done locally)?</w:t>
+      </w:r>
+    </w:p>
+    <w:p>
+      <w:pPr>
+        <w:rPr>
+          <w:rFonts w:ascii="Tahoma" w:hAnsi="Tahoma" w:cs="Tahoma"/>
+          <w:sz w:val="24"/>
+          <w:szCs w:val="24"/>
+        </w:rPr>
+      </w:pPr>
+      <w:r>
+        <w:rPr>
+          <w:rFonts w:ascii="Tahoma" w:hAnsi="Tahoma" w:cs="Tahoma"/>
+          <w:sz w:val="24"/>
+          <w:szCs w:val="24"/>
+        </w:rPr>
+        <w:t>By making sure that we have the latest version of the project.</w:t>
+      </w:r>
+    </w:p>
+    <w:p>
+      <w:pPr>
+        <w:rPr>
+          <w:rFonts w:ascii="Tahoma" w:hAnsi="Tahoma" w:cs="Tahoma"/>
+          <w:sz w:val="24"/>
+          <w:szCs w:val="24"/>
+        </w:rPr>
+      </w:pPr>
+    </w:p>
+    <w:p>
+      <w:pPr>
+        <w:rPr>
+          <w:rFonts w:ascii="Tahoma" w:hAnsi="Tahoma" w:cs="Tahoma"/>
+          <w:b/>
+          <w:bCs/>
+          <w:sz w:val="28"/>
+          <w:szCs w:val="28"/>
+        </w:rPr>
+      </w:pPr>
+    </w:p>
+    <w:p>
+      <w:pPr>
+        <w:rPr>
+          <w:rFonts w:ascii="Tahoma" w:hAnsi="Tahoma" w:cs="Tahoma"/>
+          <w:b/>
+          <w:bCs/>
+          <w:color w:val="24292F"/>
+          <w:sz w:val="28"/>
+          <w:szCs w:val="28"/>
+          <w:shd w:val="clear" w:color="auto" w:fill="FFFFFF"/>
+        </w:rPr>
+      </w:pPr>
+      <w:r>
+        <w:rPr>
+          <w:rFonts w:ascii="Tahoma" w:hAnsi="Tahoma" w:cs="Tahoma"/>
+          <w:b/>
+          <w:bCs/>
+          <w:color w:val="24292F"/>
+          <w:sz w:val="28"/>
+          <w:szCs w:val="28"/>
+          <w:shd w:val="clear" w:color="auto" w:fill="FFFFFF"/>
+        </w:rPr>
+        <w:t>What does the Status Code of an HTTP response tell us?</w:t>
+      </w:r>
+    </w:p>
+    <w:p>
+      <w:pPr>
+        <w:rPr>
+          <w:rFonts w:ascii="Tahoma" w:hAnsi="Tahoma" w:cs="Tahoma"/>
+          <w:color w:val="15141A"/>
+          <w:sz w:val="24"/>
+          <w:szCs w:val="24"/>
+          <w:shd w:val="clear" w:color="auto" w:fill="FFFFFF"/>
+        </w:rPr>
+      </w:pPr>
+      <w:r>
+        <w:rPr>
+          <w:rFonts w:ascii="Tahoma" w:hAnsi="Tahoma" w:cs="Tahoma"/>
+          <w:color w:val="15141A"/>
+          <w:sz w:val="24"/>
+          <w:szCs w:val="24"/>
+          <w:shd w:val="clear" w:color="auto" w:fill="FFFFFF"/>
+        </w:rPr>
+        <w:t>HTTP response status codes indicate whether a specific </w:t>
+      </w:r>
+      <w:r>
+        <w:rPr>
+          <w:rFonts w:ascii="Tahoma" w:hAnsi="Tahoma" w:cs="Tahoma"/>
+          <w:sz w:val="24"/>
+          <w:szCs w:val="24"/>
+          <w:shd w:val="clear" w:color="auto" w:fill="FFFFFF"/>
+        </w:rPr>
+        <w:t>HTTP</w:t>
+      </w:r>
+      <w:r>
+        <w:rPr>
+          <w:rFonts w:ascii="Tahoma" w:hAnsi="Tahoma" w:cs="Tahoma"/>
+          <w:color w:val="15141A"/>
+          <w:sz w:val="24"/>
+          <w:szCs w:val="24"/>
+          <w:shd w:val="clear" w:color="auto" w:fill="FFFFFF"/>
+        </w:rPr>
+        <w:t> request has been successfully completed. </w:t>
+      </w:r>
+    </w:p>
+    <w:p>
+      <w:pPr>
+        <w:rPr>
+          <w:rFonts w:ascii="Tahoma" w:hAnsi="Tahoma" w:cs="Tahoma"/>
+          <w:color w:val="15141A"/>
+          <w:shd w:val="clear" w:color="auto" w:fill="FFFFFF"/>
+        </w:rPr>
+      </w:pPr>
+    </w:p>
+    <w:p>
+      <w:pPr>
+        <w:rPr>
+          <w:rFonts w:ascii="Tahoma" w:hAnsi="Tahoma" w:cs="Tahoma"/>
+          <w:b/>
+          <w:bCs/>
+          <w:color w:val="24292F"/>
+          <w:sz w:val="28"/>
+          <w:szCs w:val="28"/>
+          <w:shd w:val="clear" w:color="auto" w:fill="FFFFFF"/>
+        </w:rPr>
+      </w:pPr>
+      <w:r>
+        <w:rPr>
+          <w:rFonts w:ascii="Tahoma" w:hAnsi="Tahoma" w:cs="Tahoma"/>
+          <w:b/>
+          <w:bCs/>
+          <w:color w:val="24292F"/>
+          <w:sz w:val="28"/>
+          <w:szCs w:val="28"/>
+          <w:shd w:val="clear" w:color="auto" w:fill="FFFFFF"/>
+        </w:rPr>
+        <w:t> What are some common Status codes?</w:t>
+      </w:r>
+    </w:p>
+    <w:p>
+      <w:pPr>
+        <w:rPr>
+          <w:rFonts w:ascii="Tahoma" w:hAnsi="Tahoma" w:cs="Tahoma"/>
+          <w:b/>
+          <w:bCs/>
+          <w:color w:val="424A4F"/>
+          <w:spacing w:val="-2"/>
+        </w:rPr>
+      </w:pPr>
+      <w:r>
+        <w:rPr>
+          <w:rFonts w:ascii="Tahoma" w:hAnsi="Tahoma" w:cs="Tahoma"/>
+          <w:b/>
+          <w:bCs/>
+          <w:color w:val="424A4F"/>
+          <w:spacing w:val="-2"/>
+        </w:rPr>
+        <w:t xml:space="preserve">HTTP Status Code 200 </w:t>
+      </w:r>
+      <w:r>
+        <w:rPr>
+          <w:rFonts w:ascii="Tahoma" w:hAnsi="Tahoma" w:cs="Tahoma"/>
+          <w:b/>
+          <w:bCs/>
+          <w:color w:val="424A4F"/>
+          <w:spacing w:val="-2"/>
+        </w:rPr>
+        <w:t>–</w:t>
+      </w:r>
+      <w:r>
+        <w:rPr>
+          <w:rFonts w:ascii="Tahoma" w:hAnsi="Tahoma" w:cs="Tahoma"/>
+          <w:b/>
+          <w:bCs/>
+          <w:color w:val="424A4F"/>
+          <w:spacing w:val="-2"/>
+        </w:rPr>
+        <w:t xml:space="preserve"> OK</w:t>
+      </w:r>
+    </w:p>
+    <w:p>
+      <w:pPr>
+        <w:rPr>
+          <w:rFonts w:ascii="Tahoma" w:hAnsi="Tahoma" w:cs="Tahoma"/>
+          <w:b/>
+          <w:bCs/>
+          <w:color w:val="424A4F"/>
+          <w:spacing w:val="-2"/>
+        </w:rPr>
+      </w:pPr>
+      <w:r>
+        <w:rPr>
+          <w:rFonts w:ascii="Tahoma" w:hAnsi="Tahoma" w:cs="Tahoma"/>
+          <w:b/>
+          <w:bCs/>
+          <w:color w:val="424A4F"/>
+          <w:spacing w:val="-2"/>
+        </w:rPr>
+        <w:t>HTTP Status Code 301 - Permanent Redirect</w:t>
+      </w:r>
+    </w:p>
+    <w:p>
+      <w:pPr>
+        <w:rPr>
+          <w:rFonts w:ascii="Tahoma" w:hAnsi="Tahoma" w:cs="Tahoma"/>
+          <w:b/>
+          <w:bCs/>
+          <w:color w:val="424A4F"/>
+          <w:spacing w:val="-2"/>
+        </w:rPr>
+      </w:pPr>
+      <w:r>
+        <w:rPr>
+          <w:rFonts w:ascii="Tahoma" w:hAnsi="Tahoma" w:cs="Tahoma"/>
+          <w:b/>
+          <w:bCs/>
+          <w:color w:val="424A4F"/>
+          <w:spacing w:val="-2"/>
+        </w:rPr>
+        <w:t>HTTP Status Code 302 - Temporary Redirect</w:t>
+      </w:r>
+    </w:p>
+    <w:p>
+      <w:pPr>
+        <w:rPr>
+          <w:rFonts w:ascii="Tahoma" w:hAnsi="Tahoma" w:cs="Tahoma"/>
+          <w:b/>
+          <w:bCs/>
+          <w:color w:val="424A4F"/>
+          <w:spacing w:val="-2"/>
+        </w:rPr>
+      </w:pPr>
+      <w:r>
+        <w:rPr>
+          <w:rFonts w:ascii="Tahoma" w:hAnsi="Tahoma" w:cs="Tahoma"/>
+          <w:b/>
+          <w:bCs/>
+          <w:color w:val="424A4F"/>
+          <w:spacing w:val="-2"/>
+        </w:rPr>
+        <w:t>HTTP Status Code 400</w:t>
+      </w:r>
+      <w:r>
+        <w:rPr>
+          <w:rFonts w:ascii="Tahoma" w:hAnsi="Tahoma" w:cs="Tahoma"/>
+          <w:b/>
+          <w:bCs/>
+          <w:color w:val="424A4F"/>
+          <w:spacing w:val="-2"/>
+        </w:rPr>
+        <w:t xml:space="preserve"> </w:t>
+      </w:r>
+      <w:r>
+        <w:rPr>
+          <w:rFonts w:ascii="Tahoma" w:hAnsi="Tahoma" w:cs="Tahoma"/>
+          <w:b/>
+          <w:bCs/>
+          <w:color w:val="424A4F"/>
+          <w:spacing w:val="-2"/>
+        </w:rPr>
+        <w:t>–</w:t>
+      </w:r>
+      <w:r>
+        <w:rPr>
+          <w:rFonts w:ascii="Tahoma" w:hAnsi="Tahoma" w:cs="Tahoma"/>
+          <w:b/>
+          <w:bCs/>
+          <w:color w:val="424A4F"/>
+          <w:spacing w:val="-2"/>
+        </w:rPr>
+        <w:t xml:space="preserve"> </w:t>
+      </w:r>
+      <w:r>
+        <w:rPr>
+          <w:rFonts w:ascii="Tahoma" w:hAnsi="Tahoma" w:cs="Tahoma"/>
+          <w:b/>
+          <w:bCs/>
+          <w:color w:val="424A4F"/>
+          <w:spacing w:val="-2"/>
+        </w:rPr>
+        <w:t>Bad Request</w:t>
+      </w:r>
+    </w:p>
+    <w:p>
+      <w:pPr>
+        <w:rPr>
+          <w:rFonts w:ascii="Tahoma" w:hAnsi="Tahoma" w:cs="Tahoma"/>
+          <w:b/>
+          <w:bCs/>
+          <w:color w:val="424A4F"/>
+          <w:spacing w:val="-2"/>
+        </w:rPr>
+      </w:pPr>
+      <w:r>
+        <w:rPr>
+          <w:rFonts w:ascii="Tahoma" w:hAnsi="Tahoma" w:cs="Tahoma"/>
+          <w:b/>
+          <w:bCs/>
+          <w:color w:val="424A4F"/>
+          <w:spacing w:val="-2"/>
+        </w:rPr>
+        <w:t>HTTP Status Code 404 - Not Found</w:t>
+      </w:r>
+    </w:p>
+    <w:p>
+      <w:pPr>
+        <w:rPr>
+          <w:rFonts w:ascii="Tahoma" w:hAnsi="Tahoma" w:cs="Tahoma"/>
+          <w:b/>
+          <w:bCs/>
+          <w:color w:val="424A4F"/>
+          <w:spacing w:val="-2"/>
+        </w:rPr>
+      </w:pPr>
+      <w:r>
+        <w:rPr>
+          <w:rFonts w:ascii="Tahoma" w:hAnsi="Tahoma" w:cs="Tahoma"/>
+          <w:b/>
+          <w:bCs/>
+          <w:color w:val="424A4F"/>
+          <w:spacing w:val="-2"/>
+        </w:rPr>
+        <w:lastRenderedPageBreak/>
+        <w:t>HTTP Status Code 500 - Internal Server Error</w:t>
+      </w:r>
+    </w:p>
+    <w:p>
+      <w:pPr>
+        <w:rPr>
+          <w:rFonts w:ascii="Tahoma" w:hAnsi="Tahoma" w:cs="Tahoma"/>
+          <w:b/>
+          <w:bCs/>
+          <w:color w:val="15141A"/>
+          <w:sz w:val="28"/>
+          <w:szCs w:val="28"/>
+          <w:shd w:val="clear" w:color="auto" w:fill="FFFFFF"/>
+        </w:rPr>
+      </w:pPr>
+      <w:r>
+        <w:rPr>
+          <w:rFonts w:ascii="Tahoma" w:hAnsi="Tahoma" w:cs="Tahoma"/>
+          <w:b/>
+          <w:bCs/>
+          <w:color w:val="424A4F"/>
+          <w:spacing w:val="-2"/>
+        </w:rPr>
+        <w:t>HTTP Status Code 503 - Service Unavailable</w:t>
+      </w:r>
+    </w:p>
+    <w:p>
+      <w:pPr>
+        <w:rPr>
+          <w:rFonts w:ascii="Tahoma" w:hAnsi="Tahoma" w:cs="Tahoma"/>
+          <w:b/>
+          <w:bCs/>
+          <w:sz w:val="28"/>
+          <w:szCs w:val="28"/>
+        </w:rPr>
+      </w:pPr>
+    </w:p>
+    <w:p>
+      <w:pPr>
+        <w:rPr>
+          <w:rFonts w:ascii="Tahoma" w:hAnsi="Tahoma" w:cs="Tahoma"/>
+          <w:b/>
+          <w:bCs/>
+          <w:sz w:val="28"/>
+          <w:szCs w:val="28"/>
+        </w:rPr>
+      </w:pPr>
+      <w:r>
+        <w:rPr>
+          <w:rFonts w:ascii="Tahoma" w:hAnsi="Tahoma" w:cs="Tahoma"/>
+          <w:b/>
+          <w:bCs/>
+          <w:color w:val="24292F"/>
+          <w:sz w:val="28"/>
+          <w:szCs w:val="28"/>
+          <w:shd w:val="clear" w:color="auto" w:fill="FFFFFF"/>
+        </w:rPr>
+        <w:t>What are HTTP methods and what are the different methods intended for?</w:t>
+      </w:r>
+    </w:p>
+    <w:p>
+      <w:pPr>
+        <w:rPr>
+          <w:rFonts w:ascii="Tahoma" w:hAnsi="Tahoma" w:cs="Tahoma"/>
+          <w:color w:val="202124"/>
+          <w:sz w:val="24"/>
+          <w:szCs w:val="24"/>
+          <w:shd w:val="clear" w:color="auto" w:fill="FFFFFF"/>
+        </w:rPr>
+      </w:pPr>
+      <w:r>
+        <w:rPr>
+          <w:rFonts w:ascii="Tahoma" w:hAnsi="Tahoma" w:cs="Tahoma"/>
+          <w:sz w:val="24"/>
+          <w:szCs w:val="24"/>
+        </w:rPr>
+        <w:t>T</w:t>
+      </w:r>
+      <w:r>
+        <w:rPr>
+          <w:rFonts w:ascii="Tahoma" w:hAnsi="Tahoma" w:cs="Tahoma"/>
+          <w:color w:val="202124"/>
+          <w:sz w:val="24"/>
+          <w:szCs w:val="24"/>
+          <w:shd w:val="clear" w:color="auto" w:fill="FFFFFF"/>
+        </w:rPr>
+        <w:t>he primary or most-commonly-used HTTP verbs (or methods, as they are properly called) are </w:t>
+      </w:r>
+      <w:r>
+        <w:rPr>
+          <w:rFonts w:ascii="Tahoma" w:hAnsi="Tahoma" w:cs="Tahoma"/>
+          <w:b/>
+          <w:bCs/>
+          <w:color w:val="202124"/>
+          <w:sz w:val="24"/>
+          <w:szCs w:val="24"/>
+          <w:shd w:val="clear" w:color="auto" w:fill="FFFFFF"/>
+        </w:rPr>
+        <w:t>POST, GET, PUT, PATCH, and DELETE</w:t>
+      </w:r>
+      <w:r>
+        <w:rPr>
+          <w:rFonts w:ascii="Tahoma" w:hAnsi="Tahoma" w:cs="Tahoma"/>
+          <w:color w:val="202124"/>
+          <w:sz w:val="24"/>
+          <w:szCs w:val="24"/>
+          <w:shd w:val="clear" w:color="auto" w:fill="FFFFFF"/>
+        </w:rPr>
+        <w:t>. These correspond to create, read, update, and delete (or CRUD) operations, respectively. </w:t>
+      </w:r>
+    </w:p>
+    <w:p>
+      <w:pPr>
+        <w:rPr>
+          <w:rFonts w:ascii="Tahoma" w:hAnsi="Tahoma" w:cs="Tahoma"/>
+          <w:color w:val="202124"/>
+          <w:sz w:val="28"/>
+          <w:szCs w:val="28"/>
+          <w:shd w:val="clear" w:color="auto" w:fill="FFFFFF"/>
+        </w:rPr>
+      </w:pPr>
+    </w:p>
+    <w:p>
+      <w:pPr>
+        <w:rPr>
+          <w:rFonts w:ascii="Tahoma" w:hAnsi="Tahoma" w:cs="Tahoma"/>
+          <w:b/>
+          <w:bCs/>
+          <w:color w:val="202124"/>
+          <w:sz w:val="28"/>
+          <w:szCs w:val="28"/>
+          <w:shd w:val="clear" w:color="auto" w:fill="FFFFFF"/>
+        </w:rPr>
+      </w:pPr>
+      <w:r>
+        <w:rPr>
+          <w:rFonts w:ascii="Tahoma" w:hAnsi="Tahoma" w:cs="Tahoma"/>
+          <w:b/>
+          <w:bCs/>
+          <w:color w:val="202124"/>
+          <w:sz w:val="28"/>
+          <w:szCs w:val="28"/>
+          <w:shd w:val="clear" w:color="auto" w:fill="FFFFFF"/>
+        </w:rPr>
+        <w:t>Diffe</w:t>
+      </w:r>
+      <w:r>
+        <w:rPr>
+          <w:rFonts w:ascii="Tahoma" w:hAnsi="Tahoma" w:cs="Tahoma"/>
+          <w:b/>
+          <w:bCs/>
+          <w:color w:val="202124"/>
+          <w:sz w:val="28"/>
+          <w:szCs w:val="28"/>
+          <w:shd w:val="clear" w:color="auto" w:fill="FFFFFF"/>
+        </w:rPr>
+        <w:t xml:space="preserve">rence between </w:t>
+      </w:r>
+      <w:proofErr w:type="spellStart"/>
+      <w:r>
+        <w:rPr>
+          <w:rFonts w:ascii="Tahoma" w:hAnsi="Tahoma" w:cs="Tahoma"/>
+          <w:b/>
+          <w:bCs/>
+          <w:color w:val="202124"/>
+          <w:sz w:val="28"/>
+          <w:szCs w:val="28"/>
+          <w:shd w:val="clear" w:color="auto" w:fill="FFFFFF"/>
+        </w:rPr>
+        <w:t>toBe</w:t>
+      </w:r>
+      <w:proofErr w:type="spellEnd"/>
+      <w:r>
+        <w:rPr>
+          <w:rFonts w:ascii="Tahoma" w:hAnsi="Tahoma" w:cs="Tahoma"/>
+          <w:b/>
+          <w:bCs/>
+          <w:color w:val="202124"/>
+          <w:sz w:val="28"/>
+          <w:szCs w:val="28"/>
+          <w:shd w:val="clear" w:color="auto" w:fill="FFFFFF"/>
+        </w:rPr>
+        <w:t xml:space="preserve"> and </w:t>
+      </w:r>
+      <w:proofErr w:type="spellStart"/>
+      <w:r>
+        <w:rPr>
+          <w:rFonts w:ascii="Tahoma" w:hAnsi="Tahoma" w:cs="Tahoma"/>
+          <w:b/>
+          <w:bCs/>
+          <w:color w:val="202124"/>
+          <w:sz w:val="28"/>
+          <w:szCs w:val="28"/>
+          <w:shd w:val="clear" w:color="auto" w:fill="FFFFFF"/>
+        </w:rPr>
+        <w:t>toEqual</w:t>
+      </w:r>
+      <w:proofErr w:type="spellEnd"/>
+      <w:r>
+        <w:rPr>
+          <w:rFonts w:ascii="Tahoma" w:hAnsi="Tahoma" w:cs="Tahoma"/>
+          <w:b/>
+          <w:bCs/>
+          <w:color w:val="202124"/>
+          <w:sz w:val="28"/>
+          <w:szCs w:val="28"/>
+          <w:shd w:val="clear" w:color="auto" w:fill="FFFFFF"/>
+        </w:rPr>
+        <w:t>?</w:t>
+      </w:r>
+      <w:r>
+        <w:rPr>
+          <w:rFonts w:ascii="Tahoma" w:hAnsi="Tahoma" w:cs="Tahoma"/>
+          <w:b/>
+          <w:bCs/>
+          <w:color w:val="202124"/>
+          <w:sz w:val="28"/>
+          <w:szCs w:val="28"/>
+          <w:shd w:val="clear" w:color="auto" w:fill="FFFFFF"/>
+        </w:rPr>
+        <w:tab/>
+      </w:r>
+    </w:p>
+    <w:p>
+      <w:pPr>
+        <w:rPr>
+          <w:rFonts w:ascii="Tahoma" w:hAnsi="Tahoma" w:cs="Tahoma"/>
+          <w:sz w:val="24"/>
+          <w:szCs w:val="24"/>
+        </w:rPr>
+      </w:pPr>
+      <w:proofErr w:type="gramStart"/>
+      <w:r>
+        <w:rPr>
+          <w:rStyle w:val="HTMLCode"/>
+          <w:rFonts w:ascii="Tahoma" w:eastAsiaTheme="minorHAnsi" w:hAnsi="Tahoma" w:cs="Tahoma"/>
+          <w:color w:val="232629"/>
+          <w:sz w:val="24"/>
+          <w:szCs w:val="24"/>
+          <w:bdr w:val="none" w:sz="0" w:space="0" w:color="auto" w:frame="1"/>
+        </w:rPr>
+        <w:t>toBe</w:t>
+      </w:r>
+      <w:proofErr w:type="gramEnd"/>
+      <w:r>
+        <w:rPr>
+          <w:rFonts w:ascii="Tahoma" w:hAnsi="Tahoma" w:cs="Tahoma"/>
+          <w:color w:val="232629"/>
+          <w:sz w:val="24"/>
+          <w:szCs w:val="24"/>
+          <w:shd w:val="clear" w:color="auto" w:fill="FFFFFF"/>
+        </w:rPr>
+        <w:t> is used to compare primitive values or to check referential identity of object instances. On the other h</w:t>
       </w:r>
       <w:bookmarkStart w:id="0" w:name="_GoBack"/>
       <w:bookmarkEnd w:id="0"/>
       <w:r>
         <w:rPr>
           <w:rFonts w:ascii="Tahoma" w:hAnsi="Tahoma" w:cs="Tahoma"/>
-          <w:b/>
-          <w:bCs/>
-          <w:color w:val="202124"/>
-          <w:sz w:val="24"/>
-          <w:szCs w:val="24"/>
-          <w:shd w:val="clear" w:color="auto" w:fill="FFFFFF"/>
-        </w:rPr>
-        <w:t>ocument that is to be rendered on the web browser</w:t>
-      </w:r>
-      <w:r>
-        <w:rPr>
-          <w:rFonts w:ascii="Tahoma" w:hAnsi="Tahoma" w:cs="Tahoma"/>
-          <w:color w:val="202124"/>
-          <w:sz w:val="24"/>
-          <w:szCs w:val="24"/>
-          <w:shd w:val="clear" w:color="auto" w:fill="FFFFFF"/>
-        </w:rPr>
-        <w:t>.</w:t>
-      </w:r>
-    </w:p>
-    <w:p>
-      <w:pPr>
-        <w:rPr>
-          <w:rFonts w:ascii="Tahoma" w:hAnsi="Tahoma" w:cs="Tahoma"/>
-          <w:color w:val="202124"/>
-          <w:sz w:val="28"/>
-          <w:szCs w:val="28"/>
-          <w:shd w:val="clear" w:color="auto" w:fill="FFFFFF"/>
-        </w:rPr>
-      </w:pPr>
-    </w:p>
-    <w:p>
-      <w:pPr>
-        <w:rPr>
-          <w:rFonts w:ascii="Tahoma" w:hAnsi="Tahoma" w:cs="Tahoma"/>
-          <w:b/>
-          <w:bCs/>
-          <w:color w:val="24292F"/>
-          <w:sz w:val="28"/>
-          <w:szCs w:val="28"/>
-          <w:shd w:val="clear" w:color="auto" w:fill="FFFFFF"/>
-        </w:rPr>
-      </w:pPr>
-      <w:r>
-        <w:rPr>
-          <w:rFonts w:ascii="Tahoma" w:hAnsi="Tahoma" w:cs="Tahoma"/>
-          <w:b/>
-          <w:bCs/>
-          <w:color w:val="24292F"/>
-          <w:sz w:val="28"/>
-          <w:szCs w:val="28"/>
-          <w:shd w:val="clear" w:color="auto" w:fill="FFFFFF"/>
-        </w:rPr>
-        <w:t>Why should we always use </w:t>
-      </w:r>
+          <w:color w:val="232629"/>
+          <w:sz w:val="24"/>
+          <w:szCs w:val="24"/>
+          <w:shd w:val="clear" w:color="auto" w:fill="FFFFFF"/>
+        </w:rPr>
+        <w:t>and, </w:t>
+      </w:r>
+      <w:proofErr w:type="spellStart"/>
       <w:r>
         <w:rPr>
           <w:rStyle w:val="HTMLCode"/>
           <w:rFonts w:ascii="Tahoma" w:eastAsiaTheme="minorHAnsi" w:hAnsi="Tahoma" w:cs="Tahoma"/>
-          <w:b/>
-          <w:bCs/>
-          <w:color w:val="24292F"/>
-          <w:sz w:val="28"/>
-          <w:szCs w:val="28"/>
-        </w:rPr>
-        <w:t>eventListeners</w:t>
-      </w:r>
-      <w:r>
-        <w:rPr>
-          <w:rFonts w:ascii="Tahoma" w:hAnsi="Tahoma" w:cs="Tahoma"/>
-          <w:b/>
-          <w:bCs/>
-          <w:color w:val="24292F"/>
-          <w:sz w:val="28"/>
-          <w:szCs w:val="28"/>
-          <w:shd w:val="clear" w:color="auto" w:fill="FFFFFF"/>
-        </w:rPr>
-        <w:t xml:space="preserve"> in </w:t>
-      </w:r>
-      <w:r>
-        <w:rPr>
-          <w:rFonts w:ascii="Tahoma" w:hAnsi="Tahoma" w:cs="Tahoma"/>
-          <w:b/>
-          <w:bCs/>
-          <w:color w:val="24292F"/>
-          <w:sz w:val="28"/>
-          <w:szCs w:val="28"/>
-          <w:shd w:val="clear" w:color="auto" w:fill="FFFFFF"/>
-        </w:rPr>
-        <w:t>JavaScript</w:t>
-      </w:r>
-      <w:r>
-        <w:rPr>
-          <w:rFonts w:ascii="Tahoma" w:hAnsi="Tahoma" w:cs="Tahoma"/>
-          <w:b/>
-          <w:bCs/>
-          <w:color w:val="24292F"/>
-          <w:sz w:val="28"/>
-          <w:szCs w:val="28"/>
-          <w:shd w:val="clear" w:color="auto" w:fill="FFFFFF"/>
-        </w:rPr>
-        <w:t xml:space="preserve"> and not inline </w:t>
-      </w:r>
-      <w:r>
-        <w:rPr>
-          <w:rStyle w:val="HTMLCode"/>
-          <w:rFonts w:ascii="Tahoma" w:eastAsiaTheme="minorHAnsi" w:hAnsi="Tahoma" w:cs="Tahoma"/>
-          <w:b/>
-          <w:bCs/>
-          <w:color w:val="24292F"/>
-          <w:sz w:val="28"/>
-          <w:szCs w:val="28"/>
-        </w:rPr>
-        <w:t>onClick</w:t>
-      </w:r>
-      <w:r>
-        <w:rPr>
-          <w:rFonts w:ascii="Tahoma" w:hAnsi="Tahoma" w:cs="Tahoma"/>
-          <w:b/>
-          <w:bCs/>
-          <w:color w:val="24292F"/>
-          <w:sz w:val="28"/>
-          <w:szCs w:val="28"/>
-          <w:shd w:val="clear" w:color="auto" w:fill="FFFFFF"/>
-        </w:rPr>
-        <w:t> handlers in the HTML?</w:t>
-      </w:r>
-    </w:p>
-    <w:p>
-      <w:pPr>
-        <w:spacing w:after="0" w:line="345" w:lineRule="atLeast"/>
-        <w:rPr>
-          <w:rFonts w:ascii="Tahoma" w:eastAsia="Times New Roman" w:hAnsi="Tahoma" w:cs="Tahoma"/>
-          <w:color w:val="FCFCFA"/>
-          <w:sz w:val="24"/>
-          <w:szCs w:val="24"/>
-        </w:rPr>
-      </w:pPr>
-      <w:r>
-        <w:rPr>
-          <w:rFonts w:ascii="Tahoma" w:eastAsia="Times New Roman" w:hAnsi="Tahoma" w:cs="Tahoma"/>
-          <w:color w:val="727072"/>
-          <w:sz w:val="24"/>
-          <w:szCs w:val="24"/>
-        </w:rPr>
-        <w:t>OnClick</w:t>
-      </w:r>
-      <w:r>
-        <w:rPr>
-          <w:rFonts w:ascii="Tahoma" w:eastAsia="Times New Roman" w:hAnsi="Tahoma" w:cs="Tahoma"/>
-          <w:color w:val="727072"/>
-          <w:sz w:val="24"/>
-          <w:szCs w:val="24"/>
-        </w:rPr>
-        <w:t xml:space="preserve"> is limited to one inline event listener, if more were added it will be overwritten</w:t>
-      </w:r>
-    </w:p>
-    <w:p>
-      <w:pPr>
-        <w:spacing w:after="0" w:line="345" w:lineRule="atLeast"/>
-        <w:rPr>
-          <w:rFonts w:ascii="Tahoma" w:eastAsia="Times New Roman" w:hAnsi="Tahoma" w:cs="Tahoma"/>
-          <w:color w:val="FCFCFA"/>
-          <w:sz w:val="24"/>
-          <w:szCs w:val="24"/>
-        </w:rPr>
-      </w:pPr>
-      <w:r>
-        <w:rPr>
-          <w:rFonts w:ascii="Tahoma" w:eastAsia="Times New Roman" w:hAnsi="Tahoma" w:cs="Tahoma"/>
-          <w:color w:val="727072"/>
-          <w:sz w:val="24"/>
-          <w:szCs w:val="24"/>
-        </w:rPr>
-        <w:t>AddEventListener</w:t>
-      </w:r>
-      <w:r>
-        <w:rPr>
-          <w:rFonts w:ascii="Tahoma" w:eastAsia="Times New Roman" w:hAnsi="Tahoma" w:cs="Tahoma"/>
-          <w:color w:val="727072"/>
-          <w:sz w:val="24"/>
-          <w:szCs w:val="24"/>
-        </w:rPr>
-        <w:t xml:space="preserve"> can have multiple event handlers applied to the same element. It doesn’t overwrite other present event handlers.</w:t>
-      </w:r>
-    </w:p>
-    <w:p>
-      <w:pPr>
-        <w:spacing w:after="0" w:line="345" w:lineRule="atLeast"/>
-        <w:rPr>
-          <w:rFonts w:ascii="Tahoma" w:eastAsia="Times New Roman" w:hAnsi="Tahoma" w:cs="Tahoma"/>
-          <w:color w:val="FCFCFA"/>
-          <w:sz w:val="28"/>
-          <w:szCs w:val="28"/>
-        </w:rPr>
-      </w:pPr>
-    </w:p>
-    <w:p>
-      <w:pPr>
-        <w:rPr>
-          <w:rFonts w:ascii="Tahoma" w:hAnsi="Tahoma" w:cs="Tahoma"/>
-          <w:sz w:val="28"/>
-          <w:szCs w:val="28"/>
-        </w:rPr>
-      </w:pPr>
+          <w:color w:val="232629"/>
+          <w:sz w:val="24"/>
+          <w:szCs w:val="24"/>
+          <w:bdr w:val="none" w:sz="0" w:space="0" w:color="auto" w:frame="1"/>
+        </w:rPr>
+        <w:t>toEqual</w:t>
+      </w:r>
+      <w:proofErr w:type="spellEnd"/>
+      <w:r>
+        <w:rPr>
+          <w:rFonts w:ascii="Tahoma" w:hAnsi="Tahoma" w:cs="Tahoma"/>
+          <w:color w:val="232629"/>
+          <w:sz w:val="24"/>
+          <w:szCs w:val="24"/>
+          <w:shd w:val="clear" w:color="auto" w:fill="FFFFFF"/>
+        </w:rPr>
+        <w:t xml:space="preserve"> checks for deep </w:t>
+      </w:r>
+      <w:proofErr w:type="spellStart"/>
+      <w:r>
+        <w:rPr>
+          <w:rFonts w:ascii="Tahoma" w:hAnsi="Tahoma" w:cs="Tahoma"/>
+          <w:color w:val="232629"/>
+          <w:sz w:val="24"/>
+          <w:szCs w:val="24"/>
+          <w:shd w:val="clear" w:color="auto" w:fill="FFFFFF"/>
+        </w:rPr>
+        <w:t>equailty</w:t>
+      </w:r>
+      <w:proofErr w:type="spellEnd"/>
+      <w:r>
+        <w:rPr>
+          <w:rFonts w:ascii="Tahoma" w:hAnsi="Tahoma" w:cs="Tahoma"/>
+          <w:color w:val="232629"/>
+          <w:sz w:val="24"/>
+          <w:szCs w:val="24"/>
+          <w:shd w:val="clear" w:color="auto" w:fill="FFFFFF"/>
+        </w:rPr>
+        <w:t>.</w:t>
+      </w:r>
     </w:p>
     <w:sectPr>
       <w:pgSz w:w="12240" w:h="15840"/>
@@ -643,6 +2359,163 @@
     </w:sectPr>
   </w:body>
 </w:document>
+</file>
+
+<file path=word/numbering.xml><?xml version="1.0" encoding="utf-8"?>
+<w:numbering xmlns:wpc="http://schemas.microsoft.com/office/word/2010/wordprocessingCanvas" xmlns:cx="http://schemas.microsoft.com/office/drawing/2014/chartex" xmlns:cx1="http://schemas.microsoft.com/office/drawing/2015/9/8/chartex" xmlns:mc="http://schemas.openxmlformats.org/markup-compatibility/2006" xmlns:o="urn:schemas-microsoft-com:office:office" xmlns:r="http://schemas.openxmlformats.org/officeDocument/2006/relationships" xmlns:m="http://schemas.openxmlformats.org/officeDocument/2006/math" xmlns:v="urn:schemas-microsoft-com:vml" xmlns:wp14="http://schemas.microsoft.com/office/word/2010/wordprocessingDrawing" xmlns:wp="http://schemas.openxmlformats.org/drawingml/2006/wordprocessingDrawing" xmlns:w10="urn:schemas-microsoft-com:office:word" xmlns:w="http://schemas.openxmlformats.org/wordprocessingml/2006/main" xmlns:w14="http://schemas.microsoft.com/office/word/2010/wordml" xmlns:w15="http://schemas.microsoft.com/office/word/2012/wordml" xmlns:w16se="http://schemas.microsoft.com/office/word/2015/wordml/symex" xmlns:wpg="http://schemas.microsoft.com/office/word/2010/wordprocessingGroup" xmlns:wpi="http://schemas.microsoft.com/office/word/2010/wordprocessingInk" xmlns:wne="http://schemas.microsoft.com/office/word/2006/wordml" xmlns:wps="http://schemas.microsoft.com/office/word/2010/wordprocessingShape" mc:Ignorable="w14 w15 w16se wp14">
+  <w:abstractNum w:abstractNumId="0" w15:restartNumberingAfterBreak="0">
+    <w:nsid w:val="63DD6ADC"/>
+    <w:multiLevelType w:val="multilevel"/>
+    <w:tmpl w:val="8B7458A0"/>
+    <w:lvl w:ilvl="0">
+      <w:start w:val="1"/>
+      <w:numFmt w:val="bullet"/>
+      <w:lvlText w:val=""/>
+      <w:lvlJc w:val="left"/>
+      <w:pPr>
+        <w:tabs>
+          <w:tab w:val="num" w:pos="720"/>
+        </w:tabs>
+        <w:ind w:left="720" w:hanging="360"/>
+      </w:pPr>
+      <w:rPr>
+        <w:rFonts w:ascii="Symbol" w:hAnsi="Symbol" w:hint="default"/>
+        <w:sz w:val="20"/>
+      </w:rPr>
+    </w:lvl>
+    <w:lvl w:ilvl="1" w:tentative="1">
+      <w:start w:val="1"/>
+      <w:numFmt w:val="bullet"/>
+      <w:lvlText w:val="o"/>
+      <w:lvlJc w:val="left"/>
+      <w:pPr>
+        <w:tabs>
+          <w:tab w:val="num" w:pos="1440"/>
+        </w:tabs>
+        <w:ind w:left="1440" w:hanging="360"/>
+      </w:pPr>
+      <w:rPr>
+        <w:rFonts w:ascii="Courier New" w:hAnsi="Courier New" w:hint="default"/>
+        <w:sz w:val="20"/>
+      </w:rPr>
+    </w:lvl>
+    <w:lvl w:ilvl="2" w:tentative="1">
+      <w:start w:val="1"/>
+      <w:numFmt w:val="bullet"/>
+      <w:lvlText w:val=""/>
+      <w:lvlJc w:val="left"/>
+      <w:pPr>
+        <w:tabs>
+          <w:tab w:val="num" w:pos="2160"/>
+        </w:tabs>
+        <w:ind w:left="2160" w:hanging="360"/>
+      </w:pPr>
+      <w:rPr>
+        <w:rFonts w:ascii="Wingdings" w:hAnsi="Wingdings" w:hint="default"/>
+        <w:sz w:val="20"/>
+      </w:rPr>
+    </w:lvl>
+    <w:lvl w:ilvl="3" w:tentative="1">
+      <w:start w:val="1"/>
+      <w:numFmt w:val="bullet"/>
+      <w:lvlText w:val=""/>
+      <w:lvlJc w:val="left"/>
+      <w:pPr>
+        <w:tabs>
+          <w:tab w:val="num" w:pos="2880"/>
+        </w:tabs>
+        <w:ind w:left="2880" w:hanging="360"/>
+      </w:pPr>
+      <w:rPr>
+        <w:rFonts w:ascii="Wingdings" w:hAnsi="Wingdings" w:hint="default"/>
+        <w:sz w:val="20"/>
+      </w:rPr>
+    </w:lvl>
+    <w:lvl w:ilvl="4" w:tentative="1">
+      <w:start w:val="1"/>
+      <w:numFmt w:val="bullet"/>
+      <w:lvlText w:val=""/>
+      <w:lvlJc w:val="left"/>
+      <w:pPr>
+        <w:tabs>
+          <w:tab w:val="num" w:pos="3600"/>
+        </w:tabs>
+        <w:ind w:left="3600" w:hanging="360"/>
+      </w:pPr>
+      <w:rPr>
+        <w:rFonts w:ascii="Wingdings" w:hAnsi="Wingdings" w:hint="default"/>
+        <w:sz w:val="20"/>
+      </w:rPr>
+    </w:lvl>
+    <w:lvl w:ilvl="5" w:tentative="1">
+      <w:start w:val="1"/>
+      <w:numFmt w:val="bullet"/>
+      <w:lvlText w:val=""/>
+      <w:lvlJc w:val="left"/>
+      <w:pPr>
+        <w:tabs>
+          <w:tab w:val="num" w:pos="4320"/>
+        </w:tabs>
+        <w:ind w:left="4320" w:hanging="360"/>
+      </w:pPr>
+      <w:rPr>
+        <w:rFonts w:ascii="Wingdings" w:hAnsi="Wingdings" w:hint="default"/>
+        <w:sz w:val="20"/>
+      </w:rPr>
+    </w:lvl>
+    <w:lvl w:ilvl="6" w:tentative="1">
+      <w:start w:val="1"/>
+      <w:numFmt w:val="bullet"/>
+      <w:lvlText w:val=""/>
+      <w:lvlJc w:val="left"/>
+      <w:pPr>
+        <w:tabs>
+          <w:tab w:val="num" w:pos="5040"/>
+        </w:tabs>
+        <w:ind w:left="5040" w:hanging="360"/>
+      </w:pPr>
+      <w:rPr>
+        <w:rFonts w:ascii="Wingdings" w:hAnsi="Wingdings" w:hint="default"/>
+        <w:sz w:val="20"/>
+      </w:rPr>
+    </w:lvl>
+    <w:lvl w:ilvl="7" w:tentative="1">
+      <w:start w:val="1"/>
+      <w:numFmt w:val="bullet"/>
+      <w:lvlText w:val=""/>
+      <w:lvlJc w:val="left"/>
+      <w:pPr>
+        <w:tabs>
+          <w:tab w:val="num" w:pos="5760"/>
+        </w:tabs>
+        <w:ind w:left="5760" w:hanging="360"/>
+      </w:pPr>
+      <w:rPr>
+        <w:rFonts w:ascii="Wingdings" w:hAnsi="Wingdings" w:hint="default"/>
+        <w:sz w:val="20"/>
+      </w:rPr>
+    </w:lvl>
+    <w:lvl w:ilvl="8" w:tentative="1">
+      <w:start w:val="1"/>
+      <w:numFmt w:val="bullet"/>
+      <w:lvlText w:val=""/>
+      <w:lvlJc w:val="left"/>
+      <w:pPr>
+        <w:tabs>
+          <w:tab w:val="num" w:pos="6480"/>
+        </w:tabs>
+        <w:ind w:left="6480" w:hanging="360"/>
+      </w:pPr>
+      <w:rPr>
+        <w:rFonts w:ascii="Wingdings" w:hAnsi="Wingdings" w:hint="default"/>
+        <w:sz w:val="20"/>
+      </w:rPr>
+    </w:lvl>
+  </w:abstractNum>
+  <w:num w:numId="1">
+    <w:abstractNumId w:val="0"/>
+  </w:num>
+</w:numbering>
 </file>
 
 <file path=word/styles.xml><?xml version="1.0" encoding="utf-8"?>
@@ -1058,6 +2931,28 @@
       <w:szCs w:val="27"/>
     </w:rPr>
   </w:style>
+  <w:style w:type="paragraph" w:styleId="Heading4">
+    <w:name w:val="heading 4"/>
+    <w:basedOn w:val="Normal"/>
+    <w:next w:val="Normal"/>
+    <w:link w:val="Heading4Char"/>
+    <w:uiPriority w:val="9"/>
+    <w:unhideWhenUsed/>
+    <w:qFormat/>
+    <w:rsid w:val="007A3408"/>
+    <w:pPr>
+      <w:keepNext/>
+      <w:keepLines/>
+      <w:spacing w:before="40" w:after="0"/>
+      <w:outlineLvl w:val="3"/>
+    </w:pPr>
+    <w:rPr>
+      <w:rFonts w:asciiTheme="majorHAnsi" w:eastAsiaTheme="majorEastAsia" w:hAnsiTheme="majorHAnsi" w:cstheme="majorBidi"/>
+      <w:i/>
+      <w:iCs/>
+      <w:color w:val="2E74B5" w:themeColor="accent1" w:themeShade="BF"/>
+    </w:rPr>
+  </w:style>
   <w:style w:type="character" w:default="1" w:styleId="DefaultParagraphFont">
     <w:name w:val="Default Paragraph Font"/>
     <w:uiPriority w:val="1"/>
@@ -1120,6 +3015,42 @@
     <w:pPr>
       <w:spacing w:after="0" w:line="240" w:lineRule="auto"/>
     </w:pPr>
+  </w:style>
+  <w:style w:type="character" w:styleId="Emphasis">
+    <w:name w:val="Emphasis"/>
+    <w:basedOn w:val="DefaultParagraphFont"/>
+    <w:uiPriority w:val="20"/>
+    <w:qFormat/>
+    <w:rsid w:val="00EF2C02"/>
+    <w:rPr>
+      <w:i/>
+      <w:iCs/>
+    </w:rPr>
+  </w:style>
+  <w:style w:type="character" w:styleId="Hyperlink">
+    <w:name w:val="Hyperlink"/>
+    <w:basedOn w:val="DefaultParagraphFont"/>
+    <w:uiPriority w:val="99"/>
+    <w:semiHidden/>
+    <w:unhideWhenUsed/>
+    <w:rsid w:val="007A3408"/>
+    <w:rPr>
+      <w:color w:val="0000FF"/>
+      <w:u w:val="single"/>
+    </w:rPr>
+  </w:style>
+  <w:style w:type="character" w:customStyle="1" w:styleId="Heading4Char">
+    <w:name w:val="Heading 4 Char"/>
+    <w:basedOn w:val="DefaultParagraphFont"/>
+    <w:link w:val="Heading4"/>
+    <w:uiPriority w:val="9"/>
+    <w:rsid w:val="007A3408"/>
+    <w:rPr>
+      <w:rFonts w:asciiTheme="majorHAnsi" w:eastAsiaTheme="majorEastAsia" w:hAnsiTheme="majorHAnsi" w:cstheme="majorBidi"/>
+      <w:i/>
+      <w:iCs/>
+      <w:color w:val="2E74B5" w:themeColor="accent1" w:themeShade="BF"/>
+    </w:rPr>
   </w:style>
 </w:styles>
 </file>

</xml_diff>